<commit_message>
UserManagement: Adding Javadoc and updating the Developer Guide.
</commit_message>
<xml_diff>
--- a/UserManagement/developer_guide.docx
+++ b/UserManagement/developer_guide.docx
@@ -22,38 +22,26 @@
         </w:rPr>
         <w:t>Technologies</w:t>
       </w:r>
-      <w:bookmarkStart w:id="0" w:name="_GoBack"/>
-      <w:bookmarkEnd w:id="0"/>
-    </w:p>
-    <w:p>
-      <w:pPr>
-        <w:rPr>
-          <w:b/>
-          <w:sz w:val="24"/>
-          <w:szCs w:val="24"/>
-          <w:lang w:val="tr-TR"/>
-        </w:rPr>
-      </w:pPr>
     </w:p>
     <w:tbl>
       <w:tblPr>
         <w:tblStyle w:val="TabloKlavuzu"/>
-        <w:tblW w:w="0" w:type="auto"/>
+        <w:tblW w:w="10217" w:type="dxa"/>
         <w:tblLook w:val="04A0" w:firstRow="1" w:lastRow="0" w:firstColumn="1" w:lastColumn="0" w:noHBand="0" w:noVBand="1"/>
       </w:tblPr>
       <w:tblGrid>
-        <w:gridCol w:w="2422"/>
-        <w:gridCol w:w="1619"/>
-        <w:gridCol w:w="914"/>
-        <w:gridCol w:w="4441"/>
+        <w:gridCol w:w="2633"/>
+        <w:gridCol w:w="1759"/>
+        <w:gridCol w:w="992"/>
+        <w:gridCol w:w="4833"/>
       </w:tblGrid>
       <w:tr>
         <w:trPr>
-          <w:trHeight w:val="391"/>
+          <w:trHeight w:val="408"/>
         </w:trPr>
         <w:tc>
           <w:tcPr>
-            <w:tcW w:w="2425" w:type="dxa"/>
+            <w:tcW w:w="2633" w:type="dxa"/>
           </w:tcPr>
           <w:p>
             <w:pPr>
@@ -66,7 +54,7 @@
         </w:tc>
         <w:tc>
           <w:tcPr>
-            <w:tcW w:w="1620" w:type="dxa"/>
+            <w:tcW w:w="1759" w:type="dxa"/>
             <w:vAlign w:val="center"/>
           </w:tcPr>
           <w:p>
@@ -90,7 +78,7 @@
         </w:tc>
         <w:tc>
           <w:tcPr>
-            <w:tcW w:w="900" w:type="dxa"/>
+            <w:tcW w:w="992" w:type="dxa"/>
             <w:vAlign w:val="center"/>
           </w:tcPr>
           <w:p>
@@ -114,7 +102,7 @@
         </w:tc>
         <w:tc>
           <w:tcPr>
-            <w:tcW w:w="4451" w:type="dxa"/>
+            <w:tcW w:w="4833" w:type="dxa"/>
             <w:vAlign w:val="center"/>
           </w:tcPr>
           <w:p>
@@ -139,11 +127,11 @@
       </w:tr>
       <w:tr>
         <w:trPr>
-          <w:trHeight w:val="391"/>
+          <w:trHeight w:val="408"/>
         </w:trPr>
         <w:tc>
           <w:tcPr>
-            <w:tcW w:w="2425" w:type="dxa"/>
+            <w:tcW w:w="2633" w:type="dxa"/>
             <w:vAlign w:val="center"/>
           </w:tcPr>
           <w:p>
@@ -164,7 +152,7 @@
         </w:tc>
         <w:tc>
           <w:tcPr>
-            <w:tcW w:w="1620" w:type="dxa"/>
+            <w:tcW w:w="1759" w:type="dxa"/>
             <w:vAlign w:val="center"/>
           </w:tcPr>
           <w:p>
@@ -183,7 +171,7 @@
         </w:tc>
         <w:tc>
           <w:tcPr>
-            <w:tcW w:w="900" w:type="dxa"/>
+            <w:tcW w:w="992" w:type="dxa"/>
             <w:vAlign w:val="center"/>
           </w:tcPr>
           <w:p>
@@ -202,93 +190,12 @@
         </w:tc>
         <w:tc>
           <w:tcPr>
-            <w:tcW w:w="4451" w:type="dxa"/>
+            <w:tcW w:w="4833" w:type="dxa"/>
             <w:vAlign w:val="center"/>
           </w:tcPr>
           <w:p>
             <w:pPr>
               <w:rPr>
-                <w:lang w:val="tr-TR"/>
-              </w:rPr>
-            </w:pPr>
-          </w:p>
-        </w:tc>
-      </w:tr>
-      <w:tr>
-        <w:trPr>
-          <w:trHeight w:val="427"/>
-        </w:trPr>
-        <w:tc>
-          <w:tcPr>
-            <w:tcW w:w="2425" w:type="dxa"/>
-            <w:vAlign w:val="center"/>
-          </w:tcPr>
-          <w:p>
-            <w:pPr>
-              <w:rPr>
-                <w:b/>
-                <w:lang w:val="tr-TR"/>
-              </w:rPr>
-            </w:pPr>
-            <w:r>
-              <w:rPr>
-                <w:b/>
-                <w:lang w:val="tr-TR"/>
-              </w:rPr>
-              <w:t>Data Management</w:t>
-            </w:r>
-          </w:p>
-        </w:tc>
-        <w:tc>
-          <w:tcPr>
-            <w:tcW w:w="1620" w:type="dxa"/>
-            <w:vAlign w:val="center"/>
-          </w:tcPr>
-          <w:p>
-            <w:pPr>
-              <w:rPr>
-                <w:lang w:val="tr-TR"/>
-              </w:rPr>
-            </w:pPr>
-            <w:proofErr w:type="spellStart"/>
-            <w:r>
-              <w:rPr>
-                <w:lang w:val="tr-TR"/>
-              </w:rPr>
-              <w:t>Mongo</w:t>
-            </w:r>
-            <w:proofErr w:type="spellEnd"/>
-            <w:r>
-              <w:rPr>
-                <w:lang w:val="tr-TR"/>
-              </w:rPr>
-              <w:t xml:space="preserve"> DB</w:t>
-            </w:r>
-          </w:p>
-        </w:tc>
-        <w:tc>
-          <w:tcPr>
-            <w:tcW w:w="900" w:type="dxa"/>
-            <w:vAlign w:val="center"/>
-          </w:tcPr>
-          <w:p>
-            <w:pPr>
-              <w:rPr>
-                <w:b/>
-                <w:lang w:val="tr-TR"/>
-              </w:rPr>
-            </w:pPr>
-          </w:p>
-        </w:tc>
-        <w:tc>
-          <w:tcPr>
-            <w:tcW w:w="4451" w:type="dxa"/>
-            <w:vAlign w:val="center"/>
-          </w:tcPr>
-          <w:p>
-            <w:pPr>
-              <w:rPr>
-                <w:b/>
                 <w:lang w:val="tr-TR"/>
               </w:rPr>
             </w:pPr>
@@ -301,7 +208,7 @@
         </w:trPr>
         <w:tc>
           <w:tcPr>
-            <w:tcW w:w="2425" w:type="dxa"/>
+            <w:tcW w:w="2633" w:type="dxa"/>
             <w:vAlign w:val="center"/>
           </w:tcPr>
           <w:p>
@@ -311,27 +218,18 @@
                 <w:lang w:val="tr-TR"/>
               </w:rPr>
             </w:pPr>
-            <w:proofErr w:type="spellStart"/>
-            <w:r>
-              <w:rPr>
-                <w:b/>
-                <w:lang w:val="tr-TR"/>
-              </w:rPr>
-              <w:t>Restful</w:t>
-            </w:r>
-            <w:proofErr w:type="spellEnd"/>
-            <w:r>
-              <w:rPr>
-                <w:b/>
-                <w:lang w:val="tr-TR"/>
-              </w:rPr>
-              <w:t xml:space="preserve"> Framework</w:t>
+            <w:r>
+              <w:rPr>
+                <w:b/>
+                <w:lang w:val="tr-TR"/>
+              </w:rPr>
+              <w:t>Data Management</w:t>
             </w:r>
           </w:p>
         </w:tc>
         <w:tc>
           <w:tcPr>
-            <w:tcW w:w="1620" w:type="dxa"/>
+            <w:tcW w:w="1759" w:type="dxa"/>
             <w:vAlign w:val="center"/>
           </w:tcPr>
           <w:p>
@@ -340,25 +238,25 @@
                 <w:lang w:val="tr-TR"/>
               </w:rPr>
             </w:pPr>
-            <w:r>
-              <w:rPr>
-                <w:lang w:val="tr-TR"/>
-              </w:rPr>
-              <w:t xml:space="preserve">Spring </w:t>
-            </w:r>
-            <w:proofErr w:type="spellStart"/>
-            <w:r>
-              <w:rPr>
-                <w:lang w:val="tr-TR"/>
-              </w:rPr>
-              <w:t>Restful</w:t>
-            </w:r>
-            <w:proofErr w:type="spellEnd"/>
+            <w:proofErr w:type="spellStart"/>
+            <w:r>
+              <w:rPr>
+                <w:lang w:val="tr-TR"/>
+              </w:rPr>
+              <w:t>Mongo</w:t>
+            </w:r>
+            <w:proofErr w:type="spellEnd"/>
+            <w:r>
+              <w:rPr>
+                <w:lang w:val="tr-TR"/>
+              </w:rPr>
+              <w:t xml:space="preserve"> DB</w:t>
+            </w:r>
           </w:p>
         </w:tc>
         <w:tc>
           <w:tcPr>
-            <w:tcW w:w="900" w:type="dxa"/>
+            <w:tcW w:w="992" w:type="dxa"/>
             <w:vAlign w:val="center"/>
           </w:tcPr>
           <w:p>
@@ -372,7 +270,97 @@
         </w:tc>
         <w:tc>
           <w:tcPr>
-            <w:tcW w:w="4451" w:type="dxa"/>
+            <w:tcW w:w="4833" w:type="dxa"/>
+            <w:vAlign w:val="center"/>
+          </w:tcPr>
+          <w:p>
+            <w:pPr>
+              <w:rPr>
+                <w:b/>
+                <w:lang w:val="tr-TR"/>
+              </w:rPr>
+            </w:pPr>
+          </w:p>
+        </w:tc>
+      </w:tr>
+      <w:tr>
+        <w:trPr>
+          <w:trHeight w:val="464"/>
+        </w:trPr>
+        <w:tc>
+          <w:tcPr>
+            <w:tcW w:w="2633" w:type="dxa"/>
+            <w:vAlign w:val="center"/>
+          </w:tcPr>
+          <w:p>
+            <w:pPr>
+              <w:rPr>
+                <w:b/>
+                <w:lang w:val="tr-TR"/>
+              </w:rPr>
+            </w:pPr>
+            <w:proofErr w:type="spellStart"/>
+            <w:r>
+              <w:rPr>
+                <w:b/>
+                <w:lang w:val="tr-TR"/>
+              </w:rPr>
+              <w:t>Restful</w:t>
+            </w:r>
+            <w:proofErr w:type="spellEnd"/>
+            <w:r>
+              <w:rPr>
+                <w:b/>
+                <w:lang w:val="tr-TR"/>
+              </w:rPr>
+              <w:t xml:space="preserve"> Framework</w:t>
+            </w:r>
+          </w:p>
+        </w:tc>
+        <w:tc>
+          <w:tcPr>
+            <w:tcW w:w="1759" w:type="dxa"/>
+            <w:vAlign w:val="center"/>
+          </w:tcPr>
+          <w:p>
+            <w:pPr>
+              <w:rPr>
+                <w:lang w:val="tr-TR"/>
+              </w:rPr>
+            </w:pPr>
+            <w:r>
+              <w:rPr>
+                <w:lang w:val="tr-TR"/>
+              </w:rPr>
+              <w:t xml:space="preserve">Spring </w:t>
+            </w:r>
+            <w:proofErr w:type="spellStart"/>
+            <w:r>
+              <w:rPr>
+                <w:lang w:val="tr-TR"/>
+              </w:rPr>
+              <w:t>Restful</w:t>
+            </w:r>
+            <w:proofErr w:type="spellEnd"/>
+          </w:p>
+        </w:tc>
+        <w:tc>
+          <w:tcPr>
+            <w:tcW w:w="992" w:type="dxa"/>
+            <w:vAlign w:val="center"/>
+          </w:tcPr>
+          <w:p>
+            <w:pPr>
+              <w:rPr>
+                <w:b/>
+                <w:lang w:val="tr-TR"/>
+              </w:rPr>
+            </w:pPr>
+          </w:p>
+        </w:tc>
+        <w:tc>
+          <w:tcPr>
+            <w:tcW w:w="4833" w:type="dxa"/>
             <w:vAlign w:val="center"/>
           </w:tcPr>
           <w:p>
@@ -396,9 +384,2476 @@
         </w:rPr>
       </w:pPr>
     </w:p>
+    <w:p>
+      <w:pPr>
+        <w:rPr>
+          <w:rFonts w:ascii="Arial" w:hAnsi="Arial" w:cs="Arial"/>
+          <w:b/>
+          <w:sz w:val="24"/>
+          <w:szCs w:val="24"/>
+          <w:lang w:val="tr-TR"/>
+        </w:rPr>
+      </w:pPr>
+      <w:proofErr w:type="spellStart"/>
+      <w:r>
+        <w:rPr>
+          <w:rFonts w:ascii="Arial" w:hAnsi="Arial" w:cs="Arial"/>
+          <w:b/>
+          <w:sz w:val="24"/>
+          <w:szCs w:val="24"/>
+          <w:lang w:val="tr-TR"/>
+        </w:rPr>
+        <w:t>RestfulApi</w:t>
+      </w:r>
+      <w:proofErr w:type="spellEnd"/>
+    </w:p>
+    <w:p>
+      <w:pPr>
+        <w:rPr>
+          <w:lang w:val="tr-TR"/>
+        </w:rPr>
+      </w:pPr>
+      <w:proofErr w:type="spellStart"/>
+      <w:r>
+        <w:rPr>
+          <w:lang w:val="tr-TR"/>
+        </w:rPr>
+        <w:t>The</w:t>
+      </w:r>
+      <w:proofErr w:type="spellEnd"/>
+      <w:r>
+        <w:rPr>
+          <w:lang w:val="tr-TR"/>
+        </w:rPr>
+        <w:t xml:space="preserve"> </w:t>
+      </w:r>
+      <w:proofErr w:type="spellStart"/>
+      <w:r>
+        <w:rPr>
+          <w:lang w:val="tr-TR"/>
+        </w:rPr>
+        <w:t>Api</w:t>
+      </w:r>
+      <w:proofErr w:type="spellEnd"/>
+      <w:r>
+        <w:rPr>
+          <w:lang w:val="tr-TR"/>
+        </w:rPr>
+        <w:t xml:space="preserve"> Java </w:t>
+      </w:r>
+      <w:proofErr w:type="spellStart"/>
+      <w:r>
+        <w:rPr>
+          <w:lang w:val="tr-TR"/>
+        </w:rPr>
+        <w:t>class</w:t>
+      </w:r>
+      <w:proofErr w:type="spellEnd"/>
+      <w:r>
+        <w:rPr>
+          <w:lang w:val="tr-TR"/>
+        </w:rPr>
+        <w:t xml:space="preserve"> in </w:t>
+      </w:r>
+      <w:proofErr w:type="spellStart"/>
+      <w:r>
+        <w:rPr>
+          <w:lang w:val="tr-TR"/>
+        </w:rPr>
+        <w:t>the</w:t>
+      </w:r>
+      <w:proofErr w:type="spellEnd"/>
+      <w:r>
+        <w:rPr>
+          <w:lang w:val="tr-TR"/>
+        </w:rPr>
+        <w:t xml:space="preserve"> Project is “</w:t>
+      </w:r>
+      <w:r>
+        <w:rPr>
+          <w:lang w:val="tr-TR"/>
+        </w:rPr>
+        <w:t>com.ilkerkonar.sideproject.usermanagement.api</w:t>
+      </w:r>
+      <w:r>
+        <w:rPr>
+          <w:lang w:val="tr-TR"/>
+        </w:rPr>
+        <w:t xml:space="preserve">.IUserManagementApi”. </w:t>
+      </w:r>
+      <w:proofErr w:type="spellStart"/>
+      <w:r>
+        <w:rPr>
+          <w:lang w:val="tr-TR"/>
+        </w:rPr>
+        <w:t>The</w:t>
+      </w:r>
+      <w:proofErr w:type="spellEnd"/>
+      <w:r>
+        <w:rPr>
+          <w:lang w:val="tr-TR"/>
+        </w:rPr>
+        <w:t xml:space="preserve"> API </w:t>
+      </w:r>
+      <w:proofErr w:type="spellStart"/>
+      <w:r>
+        <w:rPr>
+          <w:lang w:val="tr-TR"/>
+        </w:rPr>
+        <w:t>restful</w:t>
+      </w:r>
+      <w:proofErr w:type="spellEnd"/>
+      <w:r>
+        <w:rPr>
+          <w:lang w:val="tr-TR"/>
+        </w:rPr>
+        <w:t xml:space="preserve"> </w:t>
+      </w:r>
+      <w:proofErr w:type="spellStart"/>
+      <w:r>
+        <w:rPr>
+          <w:lang w:val="tr-TR"/>
+        </w:rPr>
+        <w:t>method</w:t>
+      </w:r>
+      <w:proofErr w:type="spellEnd"/>
+      <w:r>
+        <w:rPr>
+          <w:lang w:val="tr-TR"/>
+        </w:rPr>
+        <w:t xml:space="preserve"> </w:t>
+      </w:r>
+      <w:proofErr w:type="spellStart"/>
+      <w:r>
+        <w:rPr>
+          <w:lang w:val="tr-TR"/>
+        </w:rPr>
+        <w:t>list</w:t>
+      </w:r>
+      <w:proofErr w:type="spellEnd"/>
+      <w:r>
+        <w:rPr>
+          <w:lang w:val="tr-TR"/>
+        </w:rPr>
+        <w:t xml:space="preserve"> is </w:t>
+      </w:r>
+      <w:proofErr w:type="spellStart"/>
+      <w:r>
+        <w:rPr>
+          <w:lang w:val="tr-TR"/>
+        </w:rPr>
+        <w:t>below</w:t>
+      </w:r>
+      <w:proofErr w:type="spellEnd"/>
+      <w:r>
+        <w:rPr>
+          <w:lang w:val="tr-TR"/>
+        </w:rPr>
+        <w:t>:</w:t>
+      </w:r>
+    </w:p>
+    <w:tbl>
+      <w:tblPr>
+        <w:tblStyle w:val="TabloKlavuzu"/>
+        <w:tblW w:w="0" w:type="auto"/>
+        <w:tblLook w:val="04A0" w:firstRow="1" w:lastRow="0" w:firstColumn="1" w:lastColumn="0" w:noHBand="0" w:noVBand="1"/>
+      </w:tblPr>
+      <w:tblGrid>
+        <w:gridCol w:w="3865"/>
+        <w:gridCol w:w="3330"/>
+        <w:gridCol w:w="2996"/>
+      </w:tblGrid>
+      <w:tr>
+        <w:trPr>
+          <w:trHeight w:val="314"/>
+        </w:trPr>
+        <w:tc>
+          <w:tcPr>
+            <w:tcW w:w="3865" w:type="dxa"/>
+          </w:tcPr>
+          <w:p>
+            <w:pPr>
+              <w:rPr>
+                <w:rFonts w:ascii="Arial" w:hAnsi="Arial" w:cs="Arial"/>
+                <w:b/>
+                <w:sz w:val="20"/>
+                <w:szCs w:val="20"/>
+                <w:lang w:val="tr-TR"/>
+              </w:rPr>
+            </w:pPr>
+            <w:proofErr w:type="spellStart"/>
+            <w:r>
+              <w:rPr>
+                <w:rFonts w:ascii="Arial" w:hAnsi="Arial" w:cs="Arial"/>
+                <w:b/>
+                <w:sz w:val="20"/>
+                <w:szCs w:val="20"/>
+                <w:lang w:val="tr-TR"/>
+              </w:rPr>
+              <w:t>Method</w:t>
+            </w:r>
+            <w:proofErr w:type="spellEnd"/>
+          </w:p>
+        </w:tc>
+        <w:tc>
+          <w:tcPr>
+            <w:tcW w:w="3330" w:type="dxa"/>
+          </w:tcPr>
+          <w:p>
+            <w:pPr>
+              <w:rPr>
+                <w:rFonts w:ascii="Arial" w:hAnsi="Arial" w:cs="Arial"/>
+                <w:b/>
+                <w:sz w:val="20"/>
+                <w:szCs w:val="20"/>
+                <w:lang w:val="tr-TR"/>
+              </w:rPr>
+            </w:pPr>
+            <w:proofErr w:type="spellStart"/>
+            <w:r>
+              <w:rPr>
+                <w:rFonts w:ascii="Arial" w:hAnsi="Arial" w:cs="Arial"/>
+                <w:b/>
+                <w:sz w:val="20"/>
+                <w:szCs w:val="20"/>
+                <w:lang w:val="tr-TR"/>
+              </w:rPr>
+              <w:t>Parameters</w:t>
+            </w:r>
+            <w:proofErr w:type="spellEnd"/>
+          </w:p>
+        </w:tc>
+        <w:tc>
+          <w:tcPr>
+            <w:tcW w:w="2996" w:type="dxa"/>
+          </w:tcPr>
+          <w:p>
+            <w:pPr>
+              <w:rPr>
+                <w:rFonts w:ascii="Arial" w:hAnsi="Arial" w:cs="Arial"/>
+                <w:b/>
+                <w:sz w:val="20"/>
+                <w:szCs w:val="20"/>
+                <w:lang w:val="tr-TR"/>
+              </w:rPr>
+            </w:pPr>
+            <w:r>
+              <w:rPr>
+                <w:rFonts w:ascii="Arial" w:hAnsi="Arial" w:cs="Arial"/>
+                <w:b/>
+                <w:sz w:val="20"/>
+                <w:szCs w:val="20"/>
+                <w:lang w:val="tr-TR"/>
+              </w:rPr>
+              <w:t>Return</w:t>
+            </w:r>
+          </w:p>
+        </w:tc>
+      </w:tr>
+      <w:tr>
+        <w:trPr>
+          <w:trHeight w:val="314"/>
+        </w:trPr>
+        <w:tc>
+          <w:tcPr>
+            <w:tcW w:w="3865" w:type="dxa"/>
+            <w:vMerge w:val="restart"/>
+          </w:tcPr>
+          <w:p>
+            <w:pPr>
+              <w:rPr>
+                <w:rFonts w:ascii="Arial" w:hAnsi="Arial" w:cs="Arial"/>
+                <w:b/>
+                <w:sz w:val="20"/>
+                <w:szCs w:val="20"/>
+                <w:lang w:val="tr-TR"/>
+              </w:rPr>
+            </w:pPr>
+            <w:proofErr w:type="spellStart"/>
+            <w:proofErr w:type="gramStart"/>
+            <w:r>
+              <w:rPr>
+                <w:rFonts w:ascii="Courier New" w:hAnsi="Courier New" w:cs="Courier New"/>
+                <w:sz w:val="20"/>
+                <w:szCs w:val="20"/>
+                <w:lang w:val="tr-TR"/>
+              </w:rPr>
+              <w:t>getUserByFirstNameAndLastName</w:t>
+            </w:r>
+            <w:proofErr w:type="spellEnd"/>
+            <w:proofErr w:type="gramEnd"/>
+          </w:p>
+        </w:tc>
+        <w:tc>
+          <w:tcPr>
+            <w:tcW w:w="3330" w:type="dxa"/>
+          </w:tcPr>
+          <w:p>
+            <w:pPr>
+              <w:rPr>
+                <w:rFonts w:ascii="Arial" w:hAnsi="Arial" w:cs="Arial"/>
+                <w:b/>
+                <w:sz w:val="20"/>
+                <w:szCs w:val="20"/>
+                <w:lang w:val="tr-TR"/>
+              </w:rPr>
+            </w:pPr>
+            <w:proofErr w:type="spellStart"/>
+            <w:r>
+              <w:rPr>
+                <w:rFonts w:ascii="Arial" w:hAnsi="Arial" w:cs="Arial"/>
+                <w:sz w:val="20"/>
+                <w:szCs w:val="20"/>
+                <w:lang w:val="tr-TR"/>
+              </w:rPr>
+              <w:t>firstName:String</w:t>
+            </w:r>
+            <w:proofErr w:type="spellEnd"/>
+            <w:r>
+              <w:rPr>
+                <w:rFonts w:ascii="Arial" w:hAnsi="Arial" w:cs="Arial"/>
+                <w:sz w:val="20"/>
+                <w:szCs w:val="20"/>
+                <w:lang w:val="tr-TR"/>
+              </w:rPr>
+              <w:t xml:space="preserve">, </w:t>
+            </w:r>
+            <w:proofErr w:type="spellStart"/>
+            <w:r>
+              <w:rPr>
+                <w:rFonts w:ascii="Arial" w:hAnsi="Arial" w:cs="Arial"/>
+                <w:sz w:val="20"/>
+                <w:szCs w:val="20"/>
+                <w:lang w:val="tr-TR"/>
+              </w:rPr>
+              <w:t>lastName:String</w:t>
+            </w:r>
+            <w:proofErr w:type="spellEnd"/>
+          </w:p>
+        </w:tc>
+        <w:tc>
+          <w:tcPr>
+            <w:tcW w:w="2996" w:type="dxa"/>
+          </w:tcPr>
+          <w:p>
+            <w:pPr>
+              <w:rPr>
+                <w:rFonts w:ascii="Arial" w:hAnsi="Arial" w:cs="Arial"/>
+                <w:b/>
+                <w:sz w:val="20"/>
+                <w:szCs w:val="20"/>
+                <w:lang w:val="tr-TR"/>
+              </w:rPr>
+            </w:pPr>
+            <w:proofErr w:type="spellStart"/>
+            <w:r>
+              <w:rPr>
+                <w:rFonts w:ascii="Arial" w:hAnsi="Arial" w:cs="Arial"/>
+                <w:sz w:val="20"/>
+                <w:szCs w:val="20"/>
+                <w:lang w:val="tr-TR"/>
+              </w:rPr>
+              <w:t>Found</w:t>
+            </w:r>
+            <w:proofErr w:type="spellEnd"/>
+            <w:r>
+              <w:rPr>
+                <w:rFonts w:ascii="Arial" w:hAnsi="Arial" w:cs="Arial"/>
+                <w:sz w:val="20"/>
+                <w:szCs w:val="20"/>
+                <w:lang w:val="tr-TR"/>
+              </w:rPr>
+              <w:t xml:space="preserve"> </w:t>
+            </w:r>
+            <w:proofErr w:type="spellStart"/>
+            <w:r>
+              <w:rPr>
+                <w:rFonts w:ascii="Arial" w:hAnsi="Arial" w:cs="Arial"/>
+                <w:sz w:val="20"/>
+                <w:szCs w:val="20"/>
+                <w:lang w:val="tr-TR"/>
+              </w:rPr>
+              <w:t>user</w:t>
+            </w:r>
+            <w:proofErr w:type="spellEnd"/>
+            <w:r>
+              <w:rPr>
+                <w:rFonts w:ascii="Arial" w:hAnsi="Arial" w:cs="Arial"/>
+                <w:sz w:val="20"/>
+                <w:szCs w:val="20"/>
+                <w:lang w:val="tr-TR"/>
+              </w:rPr>
+              <w:t xml:space="preserve"> </w:t>
+            </w:r>
+            <w:proofErr w:type="spellStart"/>
+            <w:r>
+              <w:rPr>
+                <w:rFonts w:ascii="Arial" w:hAnsi="Arial" w:cs="Arial"/>
+                <w:sz w:val="20"/>
+                <w:szCs w:val="20"/>
+                <w:lang w:val="tr-TR"/>
+              </w:rPr>
+              <w:t>list</w:t>
+            </w:r>
+            <w:proofErr w:type="spellEnd"/>
+            <w:r>
+              <w:rPr>
+                <w:rFonts w:ascii="Arial" w:hAnsi="Arial" w:cs="Arial"/>
+                <w:sz w:val="20"/>
+                <w:szCs w:val="20"/>
+                <w:lang w:val="tr-TR"/>
+              </w:rPr>
+              <w:t xml:space="preserve">: </w:t>
+            </w:r>
+            <w:proofErr w:type="spellStart"/>
+            <w:r>
+              <w:rPr>
+                <w:rFonts w:ascii="Arial" w:hAnsi="Arial" w:cs="Arial"/>
+                <w:sz w:val="20"/>
+                <w:szCs w:val="20"/>
+                <w:lang w:val="tr-TR"/>
+              </w:rPr>
+              <w:t>List</w:t>
+            </w:r>
+            <w:proofErr w:type="spellEnd"/>
+            <w:r>
+              <w:rPr>
+                <w:rFonts w:ascii="Arial" w:hAnsi="Arial" w:cs="Arial"/>
+                <w:sz w:val="20"/>
+                <w:szCs w:val="20"/>
+                <w:lang w:val="tr-TR"/>
+              </w:rPr>
+              <w:t>&lt;User&gt;</w:t>
+            </w:r>
+          </w:p>
+        </w:tc>
+      </w:tr>
+      <w:tr>
+        <w:trPr>
+          <w:trHeight w:val="314"/>
+        </w:trPr>
+        <w:tc>
+          <w:tcPr>
+            <w:tcW w:w="3865" w:type="dxa"/>
+            <w:vMerge/>
+          </w:tcPr>
+          <w:p>
+            <w:pPr>
+              <w:rPr>
+                <w:rFonts w:ascii="Courier New" w:hAnsi="Courier New" w:cs="Courier New"/>
+                <w:sz w:val="20"/>
+                <w:szCs w:val="20"/>
+                <w:lang w:val="tr-TR"/>
+              </w:rPr>
+            </w:pPr>
+          </w:p>
+        </w:tc>
+        <w:tc>
+          <w:tcPr>
+            <w:tcW w:w="6326" w:type="dxa"/>
+            <w:gridSpan w:val="2"/>
+          </w:tcPr>
+          <w:p>
+            <w:pPr>
+              <w:rPr>
+                <w:rFonts w:ascii="Arial" w:hAnsi="Arial" w:cs="Arial"/>
+                <w:sz w:val="20"/>
+                <w:szCs w:val="20"/>
+                <w:lang w:val="tr-TR"/>
+              </w:rPr>
+            </w:pPr>
+            <w:proofErr w:type="spellStart"/>
+            <w:r>
+              <w:rPr>
+                <w:rFonts w:ascii="Arial" w:hAnsi="Arial" w:cs="Arial"/>
+                <w:b/>
+                <w:sz w:val="20"/>
+                <w:szCs w:val="20"/>
+                <w:lang w:val="tr-TR"/>
+              </w:rPr>
+              <w:t>Description</w:t>
+            </w:r>
+            <w:proofErr w:type="spellEnd"/>
+          </w:p>
+        </w:tc>
+      </w:tr>
+      <w:tr>
+        <w:trPr>
+          <w:trHeight w:val="314"/>
+        </w:trPr>
+        <w:tc>
+          <w:tcPr>
+            <w:tcW w:w="3865" w:type="dxa"/>
+            <w:vMerge/>
+          </w:tcPr>
+          <w:p>
+            <w:pPr>
+              <w:rPr>
+                <w:rFonts w:ascii="Courier New" w:hAnsi="Courier New" w:cs="Courier New"/>
+                <w:sz w:val="20"/>
+                <w:szCs w:val="20"/>
+                <w:lang w:val="tr-TR"/>
+              </w:rPr>
+            </w:pPr>
+          </w:p>
+        </w:tc>
+        <w:tc>
+          <w:tcPr>
+            <w:tcW w:w="6326" w:type="dxa"/>
+            <w:gridSpan w:val="2"/>
+          </w:tcPr>
+          <w:p>
+            <w:pPr>
+              <w:rPr>
+                <w:rFonts w:ascii="Arial" w:hAnsi="Arial" w:cs="Arial"/>
+                <w:sz w:val="20"/>
+                <w:szCs w:val="20"/>
+                <w:lang w:val="tr-TR"/>
+              </w:rPr>
+            </w:pPr>
+          </w:p>
+          <w:p>
+            <w:pPr>
+              <w:jc w:val="both"/>
+              <w:rPr>
+                <w:rFonts w:ascii="Arial" w:hAnsi="Arial" w:cs="Arial"/>
+                <w:sz w:val="20"/>
+                <w:szCs w:val="20"/>
+                <w:lang w:val="tr-TR"/>
+              </w:rPr>
+            </w:pPr>
+            <w:proofErr w:type="spellStart"/>
+            <w:r>
+              <w:rPr>
+                <w:rFonts w:ascii="Arial" w:hAnsi="Arial" w:cs="Arial"/>
+                <w:sz w:val="20"/>
+                <w:szCs w:val="20"/>
+                <w:lang w:val="tr-TR"/>
+              </w:rPr>
+              <w:t>It</w:t>
+            </w:r>
+            <w:proofErr w:type="spellEnd"/>
+            <w:r>
+              <w:rPr>
+                <w:rFonts w:ascii="Arial" w:hAnsi="Arial" w:cs="Arial"/>
+                <w:sz w:val="20"/>
+                <w:szCs w:val="20"/>
+                <w:lang w:val="tr-TR"/>
+              </w:rPr>
+              <w:t xml:space="preserve"> </w:t>
+            </w:r>
+            <w:proofErr w:type="spellStart"/>
+            <w:r>
+              <w:rPr>
+                <w:rFonts w:ascii="Arial" w:hAnsi="Arial" w:cs="Arial"/>
+                <w:sz w:val="20"/>
+                <w:szCs w:val="20"/>
+                <w:lang w:val="tr-TR"/>
+              </w:rPr>
+              <w:t>searches</w:t>
+            </w:r>
+            <w:proofErr w:type="spellEnd"/>
+            <w:r>
+              <w:rPr>
+                <w:rFonts w:ascii="Arial" w:hAnsi="Arial" w:cs="Arial"/>
+                <w:sz w:val="20"/>
+                <w:szCs w:val="20"/>
+                <w:lang w:val="tr-TR"/>
+              </w:rPr>
+              <w:t xml:space="preserve"> </w:t>
+            </w:r>
+            <w:proofErr w:type="spellStart"/>
+            <w:r>
+              <w:rPr>
+                <w:rFonts w:ascii="Arial" w:hAnsi="Arial" w:cs="Arial"/>
+                <w:sz w:val="20"/>
+                <w:szCs w:val="20"/>
+                <w:lang w:val="tr-TR"/>
+              </w:rPr>
+              <w:t>for</w:t>
+            </w:r>
+            <w:proofErr w:type="spellEnd"/>
+            <w:r>
+              <w:rPr>
+                <w:rFonts w:ascii="Arial" w:hAnsi="Arial" w:cs="Arial"/>
+                <w:sz w:val="20"/>
+                <w:szCs w:val="20"/>
+                <w:lang w:val="tr-TR"/>
+              </w:rPr>
+              <w:t xml:space="preserve"> </w:t>
+            </w:r>
+            <w:proofErr w:type="spellStart"/>
+            <w:r>
+              <w:rPr>
+                <w:rFonts w:ascii="Arial" w:hAnsi="Arial" w:cs="Arial"/>
+                <w:sz w:val="20"/>
+                <w:szCs w:val="20"/>
+                <w:lang w:val="tr-TR"/>
+              </w:rPr>
+              <w:t>the</w:t>
+            </w:r>
+            <w:proofErr w:type="spellEnd"/>
+            <w:r>
+              <w:rPr>
+                <w:rFonts w:ascii="Arial" w:hAnsi="Arial" w:cs="Arial"/>
+                <w:sz w:val="20"/>
+                <w:szCs w:val="20"/>
+                <w:lang w:val="tr-TR"/>
+              </w:rPr>
+              <w:t xml:space="preserve"> “</w:t>
+            </w:r>
+            <w:proofErr w:type="spellStart"/>
+            <w:r>
+              <w:rPr>
+                <w:rFonts w:ascii="Arial" w:hAnsi="Arial" w:cs="Arial"/>
+                <w:sz w:val="20"/>
+                <w:szCs w:val="20"/>
+                <w:lang w:val="tr-TR"/>
+              </w:rPr>
+              <w:t>user</w:t>
+            </w:r>
+            <w:proofErr w:type="spellEnd"/>
+            <w:r>
+              <w:rPr>
+                <w:rFonts w:ascii="Arial" w:hAnsi="Arial" w:cs="Arial"/>
+                <w:sz w:val="20"/>
+                <w:szCs w:val="20"/>
+                <w:lang w:val="tr-TR"/>
+              </w:rPr>
+              <w:t xml:space="preserve">” </w:t>
+            </w:r>
+            <w:proofErr w:type="spellStart"/>
+            <w:r>
+              <w:rPr>
+                <w:rFonts w:ascii="Arial" w:hAnsi="Arial" w:cs="Arial"/>
+                <w:sz w:val="20"/>
+                <w:szCs w:val="20"/>
+                <w:lang w:val="tr-TR"/>
+              </w:rPr>
+              <w:t>objects</w:t>
+            </w:r>
+            <w:proofErr w:type="spellEnd"/>
+            <w:r>
+              <w:rPr>
+                <w:rFonts w:ascii="Arial" w:hAnsi="Arial" w:cs="Arial"/>
+                <w:sz w:val="20"/>
+                <w:szCs w:val="20"/>
+                <w:lang w:val="tr-TR"/>
+              </w:rPr>
+              <w:t xml:space="preserve"> in </w:t>
+            </w:r>
+            <w:proofErr w:type="spellStart"/>
+            <w:r>
+              <w:rPr>
+                <w:rFonts w:ascii="Arial" w:hAnsi="Arial" w:cs="Arial"/>
+                <w:sz w:val="20"/>
+                <w:szCs w:val="20"/>
+                <w:lang w:val="tr-TR"/>
+              </w:rPr>
+              <w:t>the</w:t>
+            </w:r>
+            <w:proofErr w:type="spellEnd"/>
+            <w:r>
+              <w:rPr>
+                <w:rFonts w:ascii="Arial" w:hAnsi="Arial" w:cs="Arial"/>
+                <w:sz w:val="20"/>
+                <w:szCs w:val="20"/>
+                <w:lang w:val="tr-TR"/>
+              </w:rPr>
+              <w:t xml:space="preserve"> </w:t>
+            </w:r>
+            <w:proofErr w:type="spellStart"/>
+            <w:r>
+              <w:rPr>
+                <w:rFonts w:ascii="Arial" w:hAnsi="Arial" w:cs="Arial"/>
+                <w:sz w:val="20"/>
+                <w:szCs w:val="20"/>
+                <w:lang w:val="tr-TR"/>
+              </w:rPr>
+              <w:t>database</w:t>
+            </w:r>
+            <w:proofErr w:type="spellEnd"/>
+            <w:r>
+              <w:rPr>
+                <w:rFonts w:ascii="Arial" w:hAnsi="Arial" w:cs="Arial"/>
+                <w:sz w:val="20"/>
+                <w:szCs w:val="20"/>
+                <w:lang w:val="tr-TR"/>
+              </w:rPr>
+              <w:t xml:space="preserve"> ( </w:t>
+            </w:r>
+            <w:proofErr w:type="spellStart"/>
+            <w:r>
+              <w:rPr>
+                <w:rFonts w:ascii="Arial" w:hAnsi="Arial" w:cs="Arial"/>
+                <w:sz w:val="20"/>
+                <w:szCs w:val="20"/>
+                <w:lang w:val="tr-TR"/>
+              </w:rPr>
+              <w:t>Mongo</w:t>
+            </w:r>
+            <w:proofErr w:type="spellEnd"/>
+            <w:r>
+              <w:rPr>
+                <w:rFonts w:ascii="Arial" w:hAnsi="Arial" w:cs="Arial"/>
+                <w:sz w:val="20"/>
+                <w:szCs w:val="20"/>
+                <w:lang w:val="tr-TR"/>
+              </w:rPr>
+              <w:t xml:space="preserve"> DB ) </w:t>
+            </w:r>
+            <w:proofErr w:type="spellStart"/>
+            <w:r>
+              <w:rPr>
+                <w:rFonts w:ascii="Arial" w:hAnsi="Arial" w:cs="Arial"/>
+                <w:sz w:val="20"/>
+                <w:szCs w:val="20"/>
+                <w:lang w:val="tr-TR"/>
+              </w:rPr>
+              <w:t>by</w:t>
+            </w:r>
+            <w:proofErr w:type="spellEnd"/>
+            <w:r>
+              <w:rPr>
+                <w:rFonts w:ascii="Arial" w:hAnsi="Arial" w:cs="Arial"/>
+                <w:sz w:val="20"/>
+                <w:szCs w:val="20"/>
+                <w:lang w:val="tr-TR"/>
+              </w:rPr>
+              <w:t xml:space="preserve"> </w:t>
+            </w:r>
+            <w:proofErr w:type="spellStart"/>
+            <w:r>
+              <w:rPr>
+                <w:rFonts w:ascii="Arial" w:hAnsi="Arial" w:cs="Arial"/>
+                <w:sz w:val="20"/>
+                <w:szCs w:val="20"/>
+                <w:lang w:val="tr-TR"/>
+              </w:rPr>
+              <w:t>the</w:t>
+            </w:r>
+            <w:proofErr w:type="spellEnd"/>
+            <w:r>
+              <w:rPr>
+                <w:rFonts w:ascii="Arial" w:hAnsi="Arial" w:cs="Arial"/>
+                <w:sz w:val="20"/>
+                <w:szCs w:val="20"/>
+                <w:lang w:val="tr-TR"/>
+              </w:rPr>
+              <w:t xml:space="preserve"> “</w:t>
+            </w:r>
+            <w:proofErr w:type="spellStart"/>
+            <w:r>
+              <w:rPr>
+                <w:rFonts w:ascii="Arial" w:hAnsi="Arial" w:cs="Arial"/>
+                <w:sz w:val="20"/>
+                <w:szCs w:val="20"/>
+                <w:lang w:val="tr-TR"/>
+              </w:rPr>
+              <w:t>firstName</w:t>
+            </w:r>
+            <w:proofErr w:type="spellEnd"/>
+            <w:r>
+              <w:rPr>
+                <w:rFonts w:ascii="Arial" w:hAnsi="Arial" w:cs="Arial"/>
+                <w:sz w:val="20"/>
+                <w:szCs w:val="20"/>
+                <w:lang w:val="tr-TR"/>
+              </w:rPr>
+              <w:t xml:space="preserve">” </w:t>
+            </w:r>
+            <w:proofErr w:type="spellStart"/>
+            <w:r>
+              <w:rPr>
+                <w:rFonts w:ascii="Arial" w:hAnsi="Arial" w:cs="Arial"/>
+                <w:sz w:val="20"/>
+                <w:szCs w:val="20"/>
+                <w:lang w:val="tr-TR"/>
+              </w:rPr>
+              <w:t>and</w:t>
+            </w:r>
+            <w:proofErr w:type="spellEnd"/>
+            <w:r>
+              <w:rPr>
+                <w:rFonts w:ascii="Arial" w:hAnsi="Arial" w:cs="Arial"/>
+                <w:sz w:val="20"/>
+                <w:szCs w:val="20"/>
+                <w:lang w:val="tr-TR"/>
+              </w:rPr>
+              <w:t xml:space="preserve"> “</w:t>
+            </w:r>
+            <w:proofErr w:type="spellStart"/>
+            <w:r>
+              <w:rPr>
+                <w:rFonts w:ascii="Arial" w:hAnsi="Arial" w:cs="Arial"/>
+                <w:sz w:val="20"/>
+                <w:szCs w:val="20"/>
+                <w:lang w:val="tr-TR"/>
+              </w:rPr>
+              <w:t>lastName</w:t>
+            </w:r>
+            <w:proofErr w:type="spellEnd"/>
+            <w:r>
+              <w:rPr>
+                <w:rFonts w:ascii="Arial" w:hAnsi="Arial" w:cs="Arial"/>
+                <w:sz w:val="20"/>
+                <w:szCs w:val="20"/>
+                <w:lang w:val="tr-TR"/>
+              </w:rPr>
+              <w:t xml:space="preserve">” </w:t>
+            </w:r>
+            <w:proofErr w:type="spellStart"/>
+            <w:r>
+              <w:rPr>
+                <w:rFonts w:ascii="Arial" w:hAnsi="Arial" w:cs="Arial"/>
+                <w:sz w:val="20"/>
+                <w:szCs w:val="20"/>
+                <w:lang w:val="tr-TR"/>
+              </w:rPr>
+              <w:t>parameters</w:t>
+            </w:r>
+            <w:proofErr w:type="spellEnd"/>
+            <w:r>
+              <w:rPr>
+                <w:rFonts w:ascii="Arial" w:hAnsi="Arial" w:cs="Arial"/>
+                <w:sz w:val="20"/>
+                <w:szCs w:val="20"/>
+                <w:lang w:val="tr-TR"/>
+              </w:rPr>
+              <w:t xml:space="preserve">. </w:t>
+            </w:r>
+            <w:proofErr w:type="spellStart"/>
+            <w:r>
+              <w:rPr>
+                <w:rFonts w:ascii="Arial" w:hAnsi="Arial" w:cs="Arial"/>
+                <w:sz w:val="20"/>
+                <w:szCs w:val="20"/>
+                <w:lang w:val="tr-TR"/>
+              </w:rPr>
+              <w:t>If</w:t>
+            </w:r>
+            <w:proofErr w:type="spellEnd"/>
+            <w:r>
+              <w:rPr>
+                <w:rFonts w:ascii="Arial" w:hAnsi="Arial" w:cs="Arial"/>
+                <w:sz w:val="20"/>
+                <w:szCs w:val="20"/>
+                <w:lang w:val="tr-TR"/>
+              </w:rPr>
+              <w:t xml:space="preserve"> </w:t>
+            </w:r>
+            <w:proofErr w:type="spellStart"/>
+            <w:r>
+              <w:rPr>
+                <w:rFonts w:ascii="Arial" w:hAnsi="Arial" w:cs="Arial"/>
+                <w:sz w:val="20"/>
+                <w:szCs w:val="20"/>
+                <w:lang w:val="tr-TR"/>
+              </w:rPr>
+              <w:t>only</w:t>
+            </w:r>
+            <w:proofErr w:type="spellEnd"/>
+            <w:r>
+              <w:rPr>
+                <w:rFonts w:ascii="Arial" w:hAnsi="Arial" w:cs="Arial"/>
+                <w:sz w:val="20"/>
+                <w:szCs w:val="20"/>
+                <w:lang w:val="tr-TR"/>
+              </w:rPr>
+              <w:t xml:space="preserve"> </w:t>
+            </w:r>
+            <w:proofErr w:type="spellStart"/>
+            <w:r>
+              <w:rPr>
+                <w:rFonts w:ascii="Arial" w:hAnsi="Arial" w:cs="Arial"/>
+                <w:sz w:val="20"/>
+                <w:szCs w:val="20"/>
+                <w:lang w:val="tr-TR"/>
+              </w:rPr>
+              <w:t>the</w:t>
+            </w:r>
+            <w:proofErr w:type="spellEnd"/>
+            <w:r>
+              <w:rPr>
+                <w:rFonts w:ascii="Arial" w:hAnsi="Arial" w:cs="Arial"/>
+                <w:sz w:val="20"/>
+                <w:szCs w:val="20"/>
+                <w:lang w:val="tr-TR"/>
+              </w:rPr>
+              <w:t xml:space="preserve"> </w:t>
+            </w:r>
+            <w:proofErr w:type="spellStart"/>
+            <w:r>
+              <w:rPr>
+                <w:rFonts w:ascii="Arial" w:hAnsi="Arial" w:cs="Arial"/>
+                <w:sz w:val="20"/>
+                <w:szCs w:val="20"/>
+                <w:lang w:val="tr-TR"/>
+              </w:rPr>
+              <w:t>firstName</w:t>
+            </w:r>
+            <w:proofErr w:type="spellEnd"/>
+            <w:r>
+              <w:rPr>
+                <w:rFonts w:ascii="Arial" w:hAnsi="Arial" w:cs="Arial"/>
+                <w:sz w:val="20"/>
+                <w:szCs w:val="20"/>
+                <w:lang w:val="tr-TR"/>
+              </w:rPr>
+              <w:t xml:space="preserve"> is sent, </w:t>
+            </w:r>
+            <w:proofErr w:type="spellStart"/>
+            <w:r>
+              <w:rPr>
+                <w:rFonts w:ascii="Arial" w:hAnsi="Arial" w:cs="Arial"/>
+                <w:sz w:val="20"/>
+                <w:szCs w:val="20"/>
+                <w:lang w:val="tr-TR"/>
+              </w:rPr>
+              <w:t>the</w:t>
+            </w:r>
+            <w:proofErr w:type="spellEnd"/>
+            <w:r>
+              <w:rPr>
+                <w:rFonts w:ascii="Arial" w:hAnsi="Arial" w:cs="Arial"/>
+                <w:sz w:val="20"/>
+                <w:szCs w:val="20"/>
+                <w:lang w:val="tr-TR"/>
+              </w:rPr>
+              <w:t xml:space="preserve"> </w:t>
+            </w:r>
+            <w:proofErr w:type="spellStart"/>
+            <w:r>
+              <w:rPr>
+                <w:rFonts w:ascii="Arial" w:hAnsi="Arial" w:cs="Arial"/>
+                <w:sz w:val="20"/>
+                <w:szCs w:val="20"/>
+                <w:lang w:val="tr-TR"/>
+              </w:rPr>
+              <w:t>search</w:t>
+            </w:r>
+            <w:proofErr w:type="spellEnd"/>
+            <w:r>
+              <w:rPr>
+                <w:rFonts w:ascii="Arial" w:hAnsi="Arial" w:cs="Arial"/>
+                <w:sz w:val="20"/>
+                <w:szCs w:val="20"/>
+                <w:lang w:val="tr-TR"/>
+              </w:rPr>
+              <w:t xml:space="preserve"> is </w:t>
+            </w:r>
+            <w:proofErr w:type="spellStart"/>
+            <w:r>
+              <w:rPr>
+                <w:rFonts w:ascii="Arial" w:hAnsi="Arial" w:cs="Arial"/>
+                <w:sz w:val="20"/>
+                <w:szCs w:val="20"/>
+                <w:lang w:val="tr-TR"/>
+              </w:rPr>
+              <w:t>performed</w:t>
+            </w:r>
+            <w:proofErr w:type="spellEnd"/>
+            <w:r>
+              <w:rPr>
+                <w:rFonts w:ascii="Arial" w:hAnsi="Arial" w:cs="Arial"/>
+                <w:sz w:val="20"/>
+                <w:szCs w:val="20"/>
+                <w:lang w:val="tr-TR"/>
+              </w:rPr>
+              <w:t xml:space="preserve"> </w:t>
+            </w:r>
+            <w:proofErr w:type="spellStart"/>
+            <w:r>
+              <w:rPr>
+                <w:rFonts w:ascii="Arial" w:hAnsi="Arial" w:cs="Arial"/>
+                <w:sz w:val="20"/>
+                <w:szCs w:val="20"/>
+                <w:lang w:val="tr-TR"/>
+              </w:rPr>
+              <w:t>by</w:t>
+            </w:r>
+            <w:proofErr w:type="spellEnd"/>
+            <w:r>
+              <w:rPr>
+                <w:rFonts w:ascii="Arial" w:hAnsi="Arial" w:cs="Arial"/>
+                <w:sz w:val="20"/>
+                <w:szCs w:val="20"/>
+                <w:lang w:val="tr-TR"/>
+              </w:rPr>
+              <w:t xml:space="preserve"> </w:t>
+            </w:r>
+            <w:proofErr w:type="spellStart"/>
+            <w:r>
+              <w:rPr>
+                <w:rFonts w:ascii="Arial" w:hAnsi="Arial" w:cs="Arial"/>
+                <w:sz w:val="20"/>
+                <w:szCs w:val="20"/>
+                <w:lang w:val="tr-TR"/>
+              </w:rPr>
+              <w:t>matching</w:t>
+            </w:r>
+            <w:proofErr w:type="spellEnd"/>
+            <w:r>
+              <w:rPr>
+                <w:rFonts w:ascii="Arial" w:hAnsi="Arial" w:cs="Arial"/>
+                <w:sz w:val="20"/>
+                <w:szCs w:val="20"/>
+                <w:lang w:val="tr-TR"/>
+              </w:rPr>
+              <w:t xml:space="preserve"> </w:t>
+            </w:r>
+            <w:proofErr w:type="spellStart"/>
+            <w:r>
+              <w:rPr>
+                <w:rFonts w:ascii="Arial" w:hAnsi="Arial" w:cs="Arial"/>
+                <w:sz w:val="20"/>
+                <w:szCs w:val="20"/>
+                <w:lang w:val="tr-TR"/>
+              </w:rPr>
+              <w:t>the</w:t>
+            </w:r>
+            <w:proofErr w:type="spellEnd"/>
+            <w:r>
+              <w:rPr>
+                <w:rFonts w:ascii="Arial" w:hAnsi="Arial" w:cs="Arial"/>
+                <w:sz w:val="20"/>
+                <w:szCs w:val="20"/>
+                <w:lang w:val="tr-TR"/>
+              </w:rPr>
+              <w:t xml:space="preserve"> </w:t>
+            </w:r>
+            <w:proofErr w:type="spellStart"/>
+            <w:r>
+              <w:rPr>
+                <w:rFonts w:ascii="Arial" w:hAnsi="Arial" w:cs="Arial"/>
+                <w:sz w:val="20"/>
+                <w:szCs w:val="20"/>
+                <w:lang w:val="tr-TR"/>
+              </w:rPr>
+              <w:t>names</w:t>
+            </w:r>
+            <w:proofErr w:type="spellEnd"/>
+            <w:r>
+              <w:rPr>
+                <w:rFonts w:ascii="Arial" w:hAnsi="Arial" w:cs="Arial"/>
+                <w:sz w:val="20"/>
+                <w:szCs w:val="20"/>
+                <w:lang w:val="tr-TR"/>
+              </w:rPr>
+              <w:t xml:space="preserve"> in </w:t>
+            </w:r>
+            <w:proofErr w:type="spellStart"/>
+            <w:r>
+              <w:rPr>
+                <w:rFonts w:ascii="Arial" w:hAnsi="Arial" w:cs="Arial"/>
+                <w:sz w:val="20"/>
+                <w:szCs w:val="20"/>
+                <w:lang w:val="tr-TR"/>
+              </w:rPr>
+              <w:t>the</w:t>
+            </w:r>
+            <w:proofErr w:type="spellEnd"/>
+            <w:r>
+              <w:rPr>
+                <w:rFonts w:ascii="Arial" w:hAnsi="Arial" w:cs="Arial"/>
+                <w:sz w:val="20"/>
+                <w:szCs w:val="20"/>
+                <w:lang w:val="tr-TR"/>
+              </w:rPr>
+              <w:t xml:space="preserve"> </w:t>
+            </w:r>
+            <w:proofErr w:type="spellStart"/>
+            <w:r>
+              <w:rPr>
+                <w:rFonts w:ascii="Arial" w:hAnsi="Arial" w:cs="Arial"/>
+                <w:sz w:val="20"/>
+                <w:szCs w:val="20"/>
+                <w:lang w:val="tr-TR"/>
+              </w:rPr>
+              <w:t>database</w:t>
+            </w:r>
+            <w:proofErr w:type="spellEnd"/>
+            <w:r>
+              <w:rPr>
+                <w:rFonts w:ascii="Arial" w:hAnsi="Arial" w:cs="Arial"/>
+                <w:sz w:val="20"/>
+                <w:szCs w:val="20"/>
+                <w:lang w:val="tr-TR"/>
+              </w:rPr>
+              <w:t xml:space="preserve">, </w:t>
+            </w:r>
+            <w:proofErr w:type="spellStart"/>
+            <w:r>
+              <w:rPr>
+                <w:rFonts w:ascii="Arial" w:hAnsi="Arial" w:cs="Arial"/>
+                <w:sz w:val="20"/>
+                <w:szCs w:val="20"/>
+                <w:lang w:val="tr-TR"/>
+              </w:rPr>
+              <w:t>If</w:t>
+            </w:r>
+            <w:proofErr w:type="spellEnd"/>
+            <w:r>
+              <w:rPr>
+                <w:rFonts w:ascii="Arial" w:hAnsi="Arial" w:cs="Arial"/>
+                <w:sz w:val="20"/>
+                <w:szCs w:val="20"/>
+                <w:lang w:val="tr-TR"/>
+              </w:rPr>
+              <w:t xml:space="preserve"> </w:t>
+            </w:r>
+            <w:proofErr w:type="spellStart"/>
+            <w:r>
+              <w:rPr>
+                <w:rFonts w:ascii="Arial" w:hAnsi="Arial" w:cs="Arial"/>
+                <w:sz w:val="20"/>
+                <w:szCs w:val="20"/>
+                <w:lang w:val="tr-TR"/>
+              </w:rPr>
+              <w:t>only</w:t>
+            </w:r>
+            <w:proofErr w:type="spellEnd"/>
+            <w:r>
+              <w:rPr>
+                <w:rFonts w:ascii="Arial" w:hAnsi="Arial" w:cs="Arial"/>
+                <w:sz w:val="20"/>
+                <w:szCs w:val="20"/>
+                <w:lang w:val="tr-TR"/>
+              </w:rPr>
+              <w:t xml:space="preserve"> </w:t>
+            </w:r>
+            <w:proofErr w:type="spellStart"/>
+            <w:r>
+              <w:rPr>
+                <w:rFonts w:ascii="Arial" w:hAnsi="Arial" w:cs="Arial"/>
+                <w:sz w:val="20"/>
+                <w:szCs w:val="20"/>
+                <w:lang w:val="tr-TR"/>
+              </w:rPr>
+              <w:t>the</w:t>
+            </w:r>
+            <w:proofErr w:type="spellEnd"/>
+            <w:r>
+              <w:rPr>
+                <w:rFonts w:ascii="Arial" w:hAnsi="Arial" w:cs="Arial"/>
+                <w:sz w:val="20"/>
+                <w:szCs w:val="20"/>
+                <w:lang w:val="tr-TR"/>
+              </w:rPr>
+              <w:t xml:space="preserve"> </w:t>
+            </w:r>
+            <w:proofErr w:type="spellStart"/>
+            <w:r>
+              <w:rPr>
+                <w:rFonts w:ascii="Arial" w:hAnsi="Arial" w:cs="Arial"/>
+                <w:sz w:val="20"/>
+                <w:szCs w:val="20"/>
+                <w:lang w:val="tr-TR"/>
+              </w:rPr>
+              <w:t>lastName</w:t>
+            </w:r>
+            <w:proofErr w:type="spellEnd"/>
+            <w:r>
+              <w:rPr>
+                <w:rFonts w:ascii="Arial" w:hAnsi="Arial" w:cs="Arial"/>
+                <w:sz w:val="20"/>
+                <w:szCs w:val="20"/>
+                <w:lang w:val="tr-TR"/>
+              </w:rPr>
+              <w:t xml:space="preserve"> is sent, </w:t>
+            </w:r>
+            <w:proofErr w:type="spellStart"/>
+            <w:r>
+              <w:rPr>
+                <w:rFonts w:ascii="Arial" w:hAnsi="Arial" w:cs="Arial"/>
+                <w:sz w:val="20"/>
+                <w:szCs w:val="20"/>
+                <w:lang w:val="tr-TR"/>
+              </w:rPr>
+              <w:t>the</w:t>
+            </w:r>
+            <w:proofErr w:type="spellEnd"/>
+            <w:r>
+              <w:rPr>
+                <w:rFonts w:ascii="Arial" w:hAnsi="Arial" w:cs="Arial"/>
+                <w:sz w:val="20"/>
+                <w:szCs w:val="20"/>
+                <w:lang w:val="tr-TR"/>
+              </w:rPr>
+              <w:t xml:space="preserve"> </w:t>
+            </w:r>
+            <w:proofErr w:type="spellStart"/>
+            <w:r>
+              <w:rPr>
+                <w:rFonts w:ascii="Arial" w:hAnsi="Arial" w:cs="Arial"/>
+                <w:sz w:val="20"/>
+                <w:szCs w:val="20"/>
+                <w:lang w:val="tr-TR"/>
+              </w:rPr>
+              <w:t>search</w:t>
+            </w:r>
+            <w:proofErr w:type="spellEnd"/>
+            <w:r>
+              <w:rPr>
+                <w:rFonts w:ascii="Arial" w:hAnsi="Arial" w:cs="Arial"/>
+                <w:sz w:val="20"/>
+                <w:szCs w:val="20"/>
+                <w:lang w:val="tr-TR"/>
+              </w:rPr>
+              <w:t xml:space="preserve"> is </w:t>
+            </w:r>
+            <w:proofErr w:type="spellStart"/>
+            <w:r>
+              <w:rPr>
+                <w:rFonts w:ascii="Arial" w:hAnsi="Arial" w:cs="Arial"/>
+                <w:sz w:val="20"/>
+                <w:szCs w:val="20"/>
+                <w:lang w:val="tr-TR"/>
+              </w:rPr>
+              <w:t>performed</w:t>
+            </w:r>
+            <w:proofErr w:type="spellEnd"/>
+            <w:r>
+              <w:rPr>
+                <w:rFonts w:ascii="Arial" w:hAnsi="Arial" w:cs="Arial"/>
+                <w:sz w:val="20"/>
+                <w:szCs w:val="20"/>
+                <w:lang w:val="tr-TR"/>
+              </w:rPr>
+              <w:t xml:space="preserve"> </w:t>
+            </w:r>
+            <w:proofErr w:type="spellStart"/>
+            <w:r>
+              <w:rPr>
+                <w:rFonts w:ascii="Arial" w:hAnsi="Arial" w:cs="Arial"/>
+                <w:sz w:val="20"/>
+                <w:szCs w:val="20"/>
+                <w:lang w:val="tr-TR"/>
+              </w:rPr>
+              <w:t>by</w:t>
+            </w:r>
+            <w:proofErr w:type="spellEnd"/>
+            <w:r>
+              <w:rPr>
+                <w:rFonts w:ascii="Arial" w:hAnsi="Arial" w:cs="Arial"/>
+                <w:sz w:val="20"/>
+                <w:szCs w:val="20"/>
+                <w:lang w:val="tr-TR"/>
+              </w:rPr>
+              <w:t xml:space="preserve"> </w:t>
+            </w:r>
+            <w:proofErr w:type="spellStart"/>
+            <w:r>
+              <w:rPr>
+                <w:rFonts w:ascii="Arial" w:hAnsi="Arial" w:cs="Arial"/>
+                <w:sz w:val="20"/>
+                <w:szCs w:val="20"/>
+                <w:lang w:val="tr-TR"/>
+              </w:rPr>
+              <w:t>matching</w:t>
+            </w:r>
+            <w:proofErr w:type="spellEnd"/>
+            <w:r>
+              <w:rPr>
+                <w:rFonts w:ascii="Arial" w:hAnsi="Arial" w:cs="Arial"/>
+                <w:sz w:val="20"/>
+                <w:szCs w:val="20"/>
+                <w:lang w:val="tr-TR"/>
+              </w:rPr>
+              <w:t xml:space="preserve"> </w:t>
+            </w:r>
+            <w:proofErr w:type="spellStart"/>
+            <w:r>
+              <w:rPr>
+                <w:rFonts w:ascii="Arial" w:hAnsi="Arial" w:cs="Arial"/>
+                <w:sz w:val="20"/>
+                <w:szCs w:val="20"/>
+                <w:lang w:val="tr-TR"/>
+              </w:rPr>
+              <w:t>the</w:t>
+            </w:r>
+            <w:proofErr w:type="spellEnd"/>
+            <w:r>
+              <w:rPr>
+                <w:rFonts w:ascii="Arial" w:hAnsi="Arial" w:cs="Arial"/>
+                <w:sz w:val="20"/>
+                <w:szCs w:val="20"/>
+                <w:lang w:val="tr-TR"/>
+              </w:rPr>
+              <w:t xml:space="preserve"> </w:t>
+            </w:r>
+            <w:proofErr w:type="spellStart"/>
+            <w:r>
+              <w:rPr>
+                <w:rFonts w:ascii="Arial" w:hAnsi="Arial" w:cs="Arial"/>
+                <w:sz w:val="20"/>
+                <w:szCs w:val="20"/>
+                <w:lang w:val="tr-TR"/>
+              </w:rPr>
+              <w:t>last</w:t>
+            </w:r>
+            <w:proofErr w:type="spellEnd"/>
+            <w:r>
+              <w:rPr>
+                <w:rFonts w:ascii="Arial" w:hAnsi="Arial" w:cs="Arial"/>
+                <w:sz w:val="20"/>
+                <w:szCs w:val="20"/>
+                <w:lang w:val="tr-TR"/>
+              </w:rPr>
+              <w:t xml:space="preserve"> </w:t>
+            </w:r>
+            <w:proofErr w:type="spellStart"/>
+            <w:r>
+              <w:rPr>
+                <w:rFonts w:ascii="Arial" w:hAnsi="Arial" w:cs="Arial"/>
+                <w:sz w:val="20"/>
+                <w:szCs w:val="20"/>
+                <w:lang w:val="tr-TR"/>
+              </w:rPr>
+              <w:t>names</w:t>
+            </w:r>
+            <w:proofErr w:type="spellEnd"/>
+            <w:r>
+              <w:rPr>
+                <w:rFonts w:ascii="Arial" w:hAnsi="Arial" w:cs="Arial"/>
+                <w:sz w:val="20"/>
+                <w:szCs w:val="20"/>
+                <w:lang w:val="tr-TR"/>
+              </w:rPr>
+              <w:t xml:space="preserve"> in </w:t>
+            </w:r>
+            <w:proofErr w:type="spellStart"/>
+            <w:r>
+              <w:rPr>
+                <w:rFonts w:ascii="Arial" w:hAnsi="Arial" w:cs="Arial"/>
+                <w:sz w:val="20"/>
+                <w:szCs w:val="20"/>
+                <w:lang w:val="tr-TR"/>
+              </w:rPr>
+              <w:t>the</w:t>
+            </w:r>
+            <w:proofErr w:type="spellEnd"/>
+            <w:r>
+              <w:rPr>
+                <w:rFonts w:ascii="Arial" w:hAnsi="Arial" w:cs="Arial"/>
+                <w:sz w:val="20"/>
+                <w:szCs w:val="20"/>
+                <w:lang w:val="tr-TR"/>
+              </w:rPr>
+              <w:t xml:space="preserve"> </w:t>
+            </w:r>
+            <w:proofErr w:type="spellStart"/>
+            <w:r>
+              <w:rPr>
+                <w:rFonts w:ascii="Arial" w:hAnsi="Arial" w:cs="Arial"/>
+                <w:sz w:val="20"/>
+                <w:szCs w:val="20"/>
+                <w:lang w:val="tr-TR"/>
+              </w:rPr>
+              <w:t>database</w:t>
+            </w:r>
+            <w:proofErr w:type="spellEnd"/>
+            <w:r>
+              <w:rPr>
+                <w:rFonts w:ascii="Arial" w:hAnsi="Arial" w:cs="Arial"/>
+                <w:sz w:val="20"/>
+                <w:szCs w:val="20"/>
+                <w:lang w:val="tr-TR"/>
+              </w:rPr>
+              <w:t xml:space="preserve">, </w:t>
+            </w:r>
+            <w:proofErr w:type="spellStart"/>
+            <w:r>
+              <w:rPr>
+                <w:rFonts w:ascii="Arial" w:hAnsi="Arial" w:cs="Arial"/>
+                <w:sz w:val="20"/>
+                <w:szCs w:val="20"/>
+                <w:lang w:val="tr-TR"/>
+              </w:rPr>
+              <w:t>if</w:t>
+            </w:r>
+            <w:proofErr w:type="spellEnd"/>
+            <w:r>
+              <w:rPr>
+                <w:rFonts w:ascii="Arial" w:hAnsi="Arial" w:cs="Arial"/>
+                <w:sz w:val="20"/>
+                <w:szCs w:val="20"/>
+                <w:lang w:val="tr-TR"/>
+              </w:rPr>
+              <w:t xml:space="preserve"> </w:t>
+            </w:r>
+            <w:proofErr w:type="spellStart"/>
+            <w:r>
+              <w:rPr>
+                <w:rFonts w:ascii="Arial" w:hAnsi="Arial" w:cs="Arial"/>
+                <w:sz w:val="20"/>
+                <w:szCs w:val="20"/>
+                <w:lang w:val="tr-TR"/>
+              </w:rPr>
+              <w:t>both</w:t>
+            </w:r>
+            <w:proofErr w:type="spellEnd"/>
+            <w:r>
+              <w:rPr>
+                <w:rFonts w:ascii="Arial" w:hAnsi="Arial" w:cs="Arial"/>
+                <w:sz w:val="20"/>
+                <w:szCs w:val="20"/>
+                <w:lang w:val="tr-TR"/>
+              </w:rPr>
+              <w:t xml:space="preserve"> </w:t>
+            </w:r>
+            <w:proofErr w:type="spellStart"/>
+            <w:r>
+              <w:rPr>
+                <w:rFonts w:ascii="Arial" w:hAnsi="Arial" w:cs="Arial"/>
+                <w:sz w:val="20"/>
+                <w:szCs w:val="20"/>
+                <w:lang w:val="tr-TR"/>
+              </w:rPr>
+              <w:t>the</w:t>
+            </w:r>
+            <w:proofErr w:type="spellEnd"/>
+            <w:r>
+              <w:rPr>
+                <w:rFonts w:ascii="Arial" w:hAnsi="Arial" w:cs="Arial"/>
+                <w:sz w:val="20"/>
+                <w:szCs w:val="20"/>
+                <w:lang w:val="tr-TR"/>
+              </w:rPr>
+              <w:t xml:space="preserve"> </w:t>
+            </w:r>
+            <w:proofErr w:type="spellStart"/>
+            <w:r>
+              <w:rPr>
+                <w:rFonts w:ascii="Arial" w:hAnsi="Arial" w:cs="Arial"/>
+                <w:sz w:val="20"/>
+                <w:szCs w:val="20"/>
+                <w:lang w:val="tr-TR"/>
+              </w:rPr>
+              <w:t>parameters</w:t>
+            </w:r>
+            <w:proofErr w:type="spellEnd"/>
+            <w:r>
+              <w:rPr>
+                <w:rFonts w:ascii="Arial" w:hAnsi="Arial" w:cs="Arial"/>
+                <w:sz w:val="20"/>
+                <w:szCs w:val="20"/>
+                <w:lang w:val="tr-TR"/>
+              </w:rPr>
+              <w:t xml:space="preserve"> </w:t>
+            </w:r>
+            <w:proofErr w:type="spellStart"/>
+            <w:r>
+              <w:rPr>
+                <w:rFonts w:ascii="Arial" w:hAnsi="Arial" w:cs="Arial"/>
+                <w:sz w:val="20"/>
+                <w:szCs w:val="20"/>
+                <w:lang w:val="tr-TR"/>
+              </w:rPr>
+              <w:t>are</w:t>
+            </w:r>
+            <w:proofErr w:type="spellEnd"/>
+            <w:r>
+              <w:rPr>
+                <w:rFonts w:ascii="Arial" w:hAnsi="Arial" w:cs="Arial"/>
+                <w:sz w:val="20"/>
+                <w:szCs w:val="20"/>
+                <w:lang w:val="tr-TR"/>
+              </w:rPr>
+              <w:t xml:space="preserve"> sent, </w:t>
+            </w:r>
+            <w:proofErr w:type="spellStart"/>
+            <w:r>
+              <w:rPr>
+                <w:rFonts w:ascii="Arial" w:hAnsi="Arial" w:cs="Arial"/>
+                <w:sz w:val="20"/>
+                <w:szCs w:val="20"/>
+                <w:lang w:val="tr-TR"/>
+              </w:rPr>
+              <w:t>then</w:t>
+            </w:r>
+            <w:proofErr w:type="spellEnd"/>
+            <w:r>
+              <w:rPr>
+                <w:rFonts w:ascii="Arial" w:hAnsi="Arial" w:cs="Arial"/>
+                <w:sz w:val="20"/>
+                <w:szCs w:val="20"/>
+                <w:lang w:val="tr-TR"/>
+              </w:rPr>
+              <w:t xml:space="preserve"> </w:t>
+            </w:r>
+            <w:proofErr w:type="spellStart"/>
+            <w:r>
+              <w:rPr>
+                <w:rFonts w:ascii="Arial" w:hAnsi="Arial" w:cs="Arial"/>
+                <w:sz w:val="20"/>
+                <w:szCs w:val="20"/>
+                <w:lang w:val="tr-TR"/>
+              </w:rPr>
+              <w:t>matching</w:t>
+            </w:r>
+            <w:proofErr w:type="spellEnd"/>
+            <w:r>
+              <w:rPr>
+                <w:rFonts w:ascii="Arial" w:hAnsi="Arial" w:cs="Arial"/>
+                <w:sz w:val="20"/>
+                <w:szCs w:val="20"/>
+                <w:lang w:val="tr-TR"/>
+              </w:rPr>
+              <w:t xml:space="preserve"> name </w:t>
+            </w:r>
+            <w:proofErr w:type="spellStart"/>
+            <w:r>
+              <w:rPr>
+                <w:rFonts w:ascii="Arial" w:hAnsi="Arial" w:cs="Arial"/>
+                <w:sz w:val="20"/>
+                <w:szCs w:val="20"/>
+                <w:lang w:val="tr-TR"/>
+              </w:rPr>
+              <w:t>and</w:t>
+            </w:r>
+            <w:proofErr w:type="spellEnd"/>
+            <w:r>
+              <w:rPr>
+                <w:rFonts w:ascii="Arial" w:hAnsi="Arial" w:cs="Arial"/>
+                <w:sz w:val="20"/>
+                <w:szCs w:val="20"/>
+                <w:lang w:val="tr-TR"/>
+              </w:rPr>
+              <w:t xml:space="preserve"> </w:t>
+            </w:r>
+            <w:proofErr w:type="spellStart"/>
+            <w:r>
+              <w:rPr>
+                <w:rFonts w:ascii="Arial" w:hAnsi="Arial" w:cs="Arial"/>
+                <w:sz w:val="20"/>
+                <w:szCs w:val="20"/>
+                <w:lang w:val="tr-TR"/>
+              </w:rPr>
+              <w:t>surnames</w:t>
+            </w:r>
+            <w:proofErr w:type="spellEnd"/>
+            <w:r>
+              <w:rPr>
+                <w:rFonts w:ascii="Arial" w:hAnsi="Arial" w:cs="Arial"/>
+                <w:sz w:val="20"/>
+                <w:szCs w:val="20"/>
+                <w:lang w:val="tr-TR"/>
+              </w:rPr>
+              <w:t xml:space="preserve"> </w:t>
+            </w:r>
+            <w:proofErr w:type="spellStart"/>
+            <w:r>
+              <w:rPr>
+                <w:rFonts w:ascii="Arial" w:hAnsi="Arial" w:cs="Arial"/>
+                <w:sz w:val="20"/>
+                <w:szCs w:val="20"/>
+                <w:lang w:val="tr-TR"/>
+              </w:rPr>
+              <w:t>are</w:t>
+            </w:r>
+            <w:proofErr w:type="spellEnd"/>
+            <w:r>
+              <w:rPr>
+                <w:rFonts w:ascii="Arial" w:hAnsi="Arial" w:cs="Arial"/>
+                <w:sz w:val="20"/>
+                <w:szCs w:val="20"/>
+                <w:lang w:val="tr-TR"/>
+              </w:rPr>
+              <w:t xml:space="preserve"> </w:t>
+            </w:r>
+            <w:proofErr w:type="spellStart"/>
+            <w:r>
+              <w:rPr>
+                <w:rFonts w:ascii="Arial" w:hAnsi="Arial" w:cs="Arial"/>
+                <w:sz w:val="20"/>
+                <w:szCs w:val="20"/>
+                <w:lang w:val="tr-TR"/>
+              </w:rPr>
+              <w:t>searched</w:t>
+            </w:r>
+            <w:proofErr w:type="spellEnd"/>
+            <w:r>
+              <w:rPr>
+                <w:rFonts w:ascii="Arial" w:hAnsi="Arial" w:cs="Arial"/>
+                <w:sz w:val="20"/>
+                <w:szCs w:val="20"/>
+                <w:lang w:val="tr-TR"/>
+              </w:rPr>
+              <w:t xml:space="preserve">, </w:t>
+            </w:r>
+            <w:proofErr w:type="spellStart"/>
+            <w:r>
+              <w:rPr>
+                <w:rFonts w:ascii="Arial" w:hAnsi="Arial" w:cs="Arial"/>
+                <w:sz w:val="20"/>
+                <w:szCs w:val="20"/>
+                <w:lang w:val="tr-TR"/>
+              </w:rPr>
+              <w:t>if</w:t>
+            </w:r>
+            <w:proofErr w:type="spellEnd"/>
+            <w:r>
+              <w:rPr>
+                <w:rFonts w:ascii="Arial" w:hAnsi="Arial" w:cs="Arial"/>
+                <w:sz w:val="20"/>
+                <w:szCs w:val="20"/>
+                <w:lang w:val="tr-TR"/>
+              </w:rPr>
+              <w:t xml:space="preserve"> </w:t>
+            </w:r>
+            <w:proofErr w:type="spellStart"/>
+            <w:r>
+              <w:rPr>
+                <w:rFonts w:ascii="Arial" w:hAnsi="Arial" w:cs="Arial"/>
+                <w:sz w:val="20"/>
+                <w:szCs w:val="20"/>
+                <w:lang w:val="tr-TR"/>
+              </w:rPr>
+              <w:t>none</w:t>
+            </w:r>
+            <w:proofErr w:type="spellEnd"/>
+            <w:r>
+              <w:rPr>
+                <w:rFonts w:ascii="Arial" w:hAnsi="Arial" w:cs="Arial"/>
+                <w:sz w:val="20"/>
+                <w:szCs w:val="20"/>
+                <w:lang w:val="tr-TR"/>
+              </w:rPr>
+              <w:t xml:space="preserve"> of </w:t>
+            </w:r>
+            <w:proofErr w:type="spellStart"/>
+            <w:r>
+              <w:rPr>
+                <w:rFonts w:ascii="Arial" w:hAnsi="Arial" w:cs="Arial"/>
+                <w:sz w:val="20"/>
+                <w:szCs w:val="20"/>
+                <w:lang w:val="tr-TR"/>
+              </w:rPr>
+              <w:t>the</w:t>
+            </w:r>
+            <w:proofErr w:type="spellEnd"/>
+            <w:r>
+              <w:rPr>
+                <w:rFonts w:ascii="Arial" w:hAnsi="Arial" w:cs="Arial"/>
+                <w:sz w:val="20"/>
+                <w:szCs w:val="20"/>
+                <w:lang w:val="tr-TR"/>
+              </w:rPr>
+              <w:t xml:space="preserve"> </w:t>
+            </w:r>
+            <w:proofErr w:type="spellStart"/>
+            <w:r>
+              <w:rPr>
+                <w:rFonts w:ascii="Arial" w:hAnsi="Arial" w:cs="Arial"/>
+                <w:sz w:val="20"/>
+                <w:szCs w:val="20"/>
+                <w:lang w:val="tr-TR"/>
+              </w:rPr>
+              <w:t>parameters</w:t>
+            </w:r>
+            <w:proofErr w:type="spellEnd"/>
+            <w:r>
+              <w:rPr>
+                <w:rFonts w:ascii="Arial" w:hAnsi="Arial" w:cs="Arial"/>
+                <w:sz w:val="20"/>
+                <w:szCs w:val="20"/>
+                <w:lang w:val="tr-TR"/>
+              </w:rPr>
+              <w:t xml:space="preserve"> </w:t>
+            </w:r>
+            <w:proofErr w:type="spellStart"/>
+            <w:r>
+              <w:rPr>
+                <w:rFonts w:ascii="Arial" w:hAnsi="Arial" w:cs="Arial"/>
+                <w:sz w:val="20"/>
+                <w:szCs w:val="20"/>
+                <w:lang w:val="tr-TR"/>
+              </w:rPr>
+              <w:t>are</w:t>
+            </w:r>
+            <w:proofErr w:type="spellEnd"/>
+            <w:r>
+              <w:rPr>
+                <w:rFonts w:ascii="Arial" w:hAnsi="Arial" w:cs="Arial"/>
+                <w:sz w:val="20"/>
+                <w:szCs w:val="20"/>
+                <w:lang w:val="tr-TR"/>
+              </w:rPr>
+              <w:t xml:space="preserve"> sent, </w:t>
+            </w:r>
+            <w:proofErr w:type="spellStart"/>
+            <w:r>
+              <w:rPr>
+                <w:rFonts w:ascii="Arial" w:hAnsi="Arial" w:cs="Arial"/>
+                <w:sz w:val="20"/>
+                <w:szCs w:val="20"/>
+                <w:lang w:val="tr-TR"/>
+              </w:rPr>
+              <w:t>the</w:t>
+            </w:r>
+            <w:proofErr w:type="spellEnd"/>
+            <w:r>
+              <w:rPr>
+                <w:rFonts w:ascii="Arial" w:hAnsi="Arial" w:cs="Arial"/>
+                <w:sz w:val="20"/>
+                <w:szCs w:val="20"/>
+                <w:lang w:val="tr-TR"/>
+              </w:rPr>
+              <w:t xml:space="preserve"> </w:t>
+            </w:r>
+            <w:proofErr w:type="spellStart"/>
+            <w:r>
+              <w:rPr>
+                <w:rFonts w:ascii="Arial" w:hAnsi="Arial" w:cs="Arial"/>
+                <w:sz w:val="20"/>
+                <w:szCs w:val="20"/>
+                <w:lang w:val="tr-TR"/>
+              </w:rPr>
+              <w:t>whole</w:t>
+            </w:r>
+            <w:proofErr w:type="spellEnd"/>
+            <w:r>
+              <w:rPr>
+                <w:rFonts w:ascii="Arial" w:hAnsi="Arial" w:cs="Arial"/>
+                <w:sz w:val="20"/>
+                <w:szCs w:val="20"/>
+                <w:lang w:val="tr-TR"/>
+              </w:rPr>
+              <w:t xml:space="preserve"> </w:t>
+            </w:r>
+            <w:proofErr w:type="spellStart"/>
+            <w:r>
+              <w:rPr>
+                <w:rFonts w:ascii="Arial" w:hAnsi="Arial" w:cs="Arial"/>
+                <w:sz w:val="20"/>
+                <w:szCs w:val="20"/>
+                <w:lang w:val="tr-TR"/>
+              </w:rPr>
+              <w:t>user</w:t>
+            </w:r>
+            <w:proofErr w:type="spellEnd"/>
+            <w:r>
+              <w:rPr>
+                <w:rFonts w:ascii="Arial" w:hAnsi="Arial" w:cs="Arial"/>
+                <w:sz w:val="20"/>
+                <w:szCs w:val="20"/>
+                <w:lang w:val="tr-TR"/>
+              </w:rPr>
+              <w:t xml:space="preserve"> </w:t>
+            </w:r>
+            <w:proofErr w:type="spellStart"/>
+            <w:r>
+              <w:rPr>
+                <w:rFonts w:ascii="Arial" w:hAnsi="Arial" w:cs="Arial"/>
+                <w:sz w:val="20"/>
+                <w:szCs w:val="20"/>
+                <w:lang w:val="tr-TR"/>
+              </w:rPr>
+              <w:t>objects</w:t>
+            </w:r>
+            <w:proofErr w:type="spellEnd"/>
+            <w:r>
+              <w:rPr>
+                <w:rFonts w:ascii="Arial" w:hAnsi="Arial" w:cs="Arial"/>
+                <w:sz w:val="20"/>
+                <w:szCs w:val="20"/>
+                <w:lang w:val="tr-TR"/>
+              </w:rPr>
+              <w:t xml:space="preserve"> </w:t>
+            </w:r>
+            <w:proofErr w:type="spellStart"/>
+            <w:r>
+              <w:rPr>
+                <w:rFonts w:ascii="Arial" w:hAnsi="Arial" w:cs="Arial"/>
+                <w:sz w:val="20"/>
+                <w:szCs w:val="20"/>
+                <w:lang w:val="tr-TR"/>
+              </w:rPr>
+              <w:t>are</w:t>
+            </w:r>
+            <w:proofErr w:type="spellEnd"/>
+            <w:r>
+              <w:rPr>
+                <w:rFonts w:ascii="Arial" w:hAnsi="Arial" w:cs="Arial"/>
+                <w:sz w:val="20"/>
+                <w:szCs w:val="20"/>
+                <w:lang w:val="tr-TR"/>
+              </w:rPr>
+              <w:t xml:space="preserve"> </w:t>
+            </w:r>
+            <w:proofErr w:type="spellStart"/>
+            <w:r>
+              <w:rPr>
+                <w:rFonts w:ascii="Arial" w:hAnsi="Arial" w:cs="Arial"/>
+                <w:sz w:val="20"/>
+                <w:szCs w:val="20"/>
+                <w:lang w:val="tr-TR"/>
+              </w:rPr>
+              <w:t>returned</w:t>
+            </w:r>
+            <w:proofErr w:type="spellEnd"/>
+            <w:r>
+              <w:rPr>
+                <w:rFonts w:ascii="Arial" w:hAnsi="Arial" w:cs="Arial"/>
+                <w:sz w:val="20"/>
+                <w:szCs w:val="20"/>
+                <w:lang w:val="tr-TR"/>
+              </w:rPr>
+              <w:t>.</w:t>
+            </w:r>
+          </w:p>
+          <w:p>
+            <w:pPr>
+              <w:rPr>
+                <w:rFonts w:ascii="Arial" w:hAnsi="Arial" w:cs="Arial"/>
+                <w:b/>
+                <w:sz w:val="20"/>
+                <w:szCs w:val="20"/>
+                <w:lang w:val="tr-TR"/>
+              </w:rPr>
+            </w:pPr>
+          </w:p>
+        </w:tc>
+      </w:tr>
+      <w:tr>
+        <w:trPr>
+          <w:trHeight w:val="314"/>
+        </w:trPr>
+        <w:tc>
+          <w:tcPr>
+            <w:tcW w:w="3865" w:type="dxa"/>
+          </w:tcPr>
+          <w:p>
+            <w:pPr>
+              <w:rPr>
+                <w:rFonts w:ascii="Arial" w:hAnsi="Arial" w:cs="Arial"/>
+                <w:b/>
+                <w:sz w:val="20"/>
+                <w:szCs w:val="20"/>
+                <w:lang w:val="tr-TR"/>
+              </w:rPr>
+            </w:pPr>
+            <w:proofErr w:type="spellStart"/>
+            <w:r>
+              <w:rPr>
+                <w:rFonts w:ascii="Arial" w:hAnsi="Arial" w:cs="Arial"/>
+                <w:b/>
+                <w:sz w:val="20"/>
+                <w:szCs w:val="20"/>
+                <w:lang w:val="tr-TR"/>
+              </w:rPr>
+              <w:t>Method</w:t>
+            </w:r>
+            <w:proofErr w:type="spellEnd"/>
+          </w:p>
+        </w:tc>
+        <w:tc>
+          <w:tcPr>
+            <w:tcW w:w="3330" w:type="dxa"/>
+          </w:tcPr>
+          <w:p>
+            <w:pPr>
+              <w:rPr>
+                <w:rFonts w:ascii="Arial" w:hAnsi="Arial" w:cs="Arial"/>
+                <w:b/>
+                <w:sz w:val="20"/>
+                <w:szCs w:val="20"/>
+                <w:lang w:val="tr-TR"/>
+              </w:rPr>
+            </w:pPr>
+            <w:proofErr w:type="spellStart"/>
+            <w:r>
+              <w:rPr>
+                <w:rFonts w:ascii="Arial" w:hAnsi="Arial" w:cs="Arial"/>
+                <w:b/>
+                <w:sz w:val="20"/>
+                <w:szCs w:val="20"/>
+                <w:lang w:val="tr-TR"/>
+              </w:rPr>
+              <w:t>Parameters</w:t>
+            </w:r>
+            <w:proofErr w:type="spellEnd"/>
+          </w:p>
+        </w:tc>
+        <w:tc>
+          <w:tcPr>
+            <w:tcW w:w="2996" w:type="dxa"/>
+          </w:tcPr>
+          <w:p>
+            <w:pPr>
+              <w:rPr>
+                <w:rFonts w:ascii="Arial" w:hAnsi="Arial" w:cs="Arial"/>
+                <w:b/>
+                <w:sz w:val="20"/>
+                <w:szCs w:val="20"/>
+                <w:lang w:val="tr-TR"/>
+              </w:rPr>
+            </w:pPr>
+            <w:r>
+              <w:rPr>
+                <w:rFonts w:ascii="Arial" w:hAnsi="Arial" w:cs="Arial"/>
+                <w:b/>
+                <w:sz w:val="20"/>
+                <w:szCs w:val="20"/>
+                <w:lang w:val="tr-TR"/>
+              </w:rPr>
+              <w:t>Return</w:t>
+            </w:r>
+          </w:p>
+        </w:tc>
+      </w:tr>
+      <w:tr>
+        <w:trPr>
+          <w:trHeight w:val="530"/>
+        </w:trPr>
+        <w:tc>
+          <w:tcPr>
+            <w:tcW w:w="3865" w:type="dxa"/>
+            <w:vMerge w:val="restart"/>
+          </w:tcPr>
+          <w:p>
+            <w:pPr>
+              <w:rPr>
+                <w:rFonts w:ascii="Courier New" w:hAnsi="Courier New" w:cs="Courier New"/>
+                <w:sz w:val="20"/>
+                <w:szCs w:val="20"/>
+                <w:lang w:val="tr-TR"/>
+              </w:rPr>
+            </w:pPr>
+            <w:proofErr w:type="spellStart"/>
+            <w:r>
+              <w:rPr>
+                <w:rFonts w:ascii="Courier New" w:hAnsi="Courier New" w:cs="Courier New"/>
+                <w:sz w:val="20"/>
+                <w:szCs w:val="20"/>
+                <w:lang w:val="tr-TR"/>
+              </w:rPr>
+              <w:t>saveUser</w:t>
+            </w:r>
+            <w:proofErr w:type="spellEnd"/>
+          </w:p>
+        </w:tc>
+        <w:tc>
+          <w:tcPr>
+            <w:tcW w:w="3330" w:type="dxa"/>
+          </w:tcPr>
+          <w:p>
+            <w:pPr>
+              <w:rPr>
+                <w:rFonts w:ascii="Arial" w:hAnsi="Arial" w:cs="Arial"/>
+                <w:sz w:val="24"/>
+                <w:szCs w:val="24"/>
+                <w:lang w:val="tr-TR"/>
+              </w:rPr>
+            </w:pPr>
+            <w:proofErr w:type="spellStart"/>
+            <w:proofErr w:type="gramStart"/>
+            <w:r>
+              <w:rPr>
+                <w:rFonts w:ascii="Arial" w:hAnsi="Arial" w:cs="Arial"/>
+                <w:sz w:val="20"/>
+                <w:szCs w:val="20"/>
+                <w:lang w:val="tr-TR"/>
+              </w:rPr>
+              <w:t>list</w:t>
+            </w:r>
+            <w:proofErr w:type="spellEnd"/>
+            <w:proofErr w:type="gramEnd"/>
+            <w:r>
+              <w:rPr>
+                <w:rFonts w:ascii="Arial" w:hAnsi="Arial" w:cs="Arial"/>
+                <w:sz w:val="20"/>
+                <w:szCs w:val="20"/>
+                <w:lang w:val="tr-TR"/>
+              </w:rPr>
+              <w:t xml:space="preserve">: </w:t>
+            </w:r>
+            <w:proofErr w:type="spellStart"/>
+            <w:r>
+              <w:rPr>
+                <w:rFonts w:ascii="Arial" w:hAnsi="Arial" w:cs="Arial"/>
+                <w:sz w:val="20"/>
+                <w:szCs w:val="20"/>
+                <w:lang w:val="tr-TR"/>
+              </w:rPr>
+              <w:t>List</w:t>
+            </w:r>
+            <w:proofErr w:type="spellEnd"/>
+            <w:r>
+              <w:rPr>
+                <w:rFonts w:ascii="Arial" w:hAnsi="Arial" w:cs="Arial"/>
+                <w:sz w:val="20"/>
+                <w:szCs w:val="20"/>
+                <w:lang w:val="tr-TR"/>
+              </w:rPr>
+              <w:t>&lt;User&gt;</w:t>
+            </w:r>
+          </w:p>
+        </w:tc>
+        <w:tc>
+          <w:tcPr>
+            <w:tcW w:w="2996" w:type="dxa"/>
+          </w:tcPr>
+          <w:p>
+            <w:pPr>
+              <w:rPr>
+                <w:rFonts w:ascii="Arial" w:hAnsi="Arial" w:cs="Arial"/>
+                <w:b/>
+                <w:sz w:val="24"/>
+                <w:szCs w:val="24"/>
+                <w:lang w:val="tr-TR"/>
+              </w:rPr>
+            </w:pPr>
+            <w:proofErr w:type="spellStart"/>
+            <w:proofErr w:type="gramStart"/>
+            <w:r>
+              <w:rPr>
+                <w:rFonts w:ascii="Arial" w:hAnsi="Arial" w:cs="Arial"/>
+                <w:sz w:val="20"/>
+                <w:szCs w:val="20"/>
+                <w:lang w:val="tr-TR"/>
+              </w:rPr>
+              <w:t>void</w:t>
+            </w:r>
+            <w:proofErr w:type="spellEnd"/>
+            <w:proofErr w:type="gramEnd"/>
+          </w:p>
+        </w:tc>
+      </w:tr>
+      <w:tr>
+        <w:trPr>
+          <w:trHeight w:val="350"/>
+        </w:trPr>
+        <w:tc>
+          <w:tcPr>
+            <w:tcW w:w="3865" w:type="dxa"/>
+            <w:vMerge/>
+          </w:tcPr>
+          <w:p>
+            <w:pPr>
+              <w:rPr>
+                <w:rFonts w:ascii="Courier New" w:hAnsi="Courier New" w:cs="Courier New"/>
+                <w:sz w:val="20"/>
+                <w:szCs w:val="20"/>
+                <w:lang w:val="tr-TR"/>
+              </w:rPr>
+            </w:pPr>
+          </w:p>
+        </w:tc>
+        <w:tc>
+          <w:tcPr>
+            <w:tcW w:w="6326" w:type="dxa"/>
+            <w:gridSpan w:val="2"/>
+          </w:tcPr>
+          <w:p>
+            <w:pPr>
+              <w:rPr>
+                <w:rFonts w:ascii="Arial" w:hAnsi="Arial" w:cs="Arial"/>
+                <w:b/>
+                <w:sz w:val="20"/>
+                <w:szCs w:val="20"/>
+                <w:lang w:val="tr-TR"/>
+              </w:rPr>
+            </w:pPr>
+            <w:proofErr w:type="spellStart"/>
+            <w:r>
+              <w:rPr>
+                <w:rFonts w:ascii="Arial" w:hAnsi="Arial" w:cs="Arial"/>
+                <w:b/>
+                <w:sz w:val="20"/>
+                <w:szCs w:val="20"/>
+                <w:lang w:val="tr-TR"/>
+              </w:rPr>
+              <w:t>Description</w:t>
+            </w:r>
+            <w:proofErr w:type="spellEnd"/>
+          </w:p>
+        </w:tc>
+      </w:tr>
+      <w:tr>
+        <w:trPr>
+          <w:trHeight w:val="1430"/>
+        </w:trPr>
+        <w:tc>
+          <w:tcPr>
+            <w:tcW w:w="3865" w:type="dxa"/>
+            <w:vMerge/>
+          </w:tcPr>
+          <w:p>
+            <w:pPr>
+              <w:rPr>
+                <w:rFonts w:ascii="Courier New" w:hAnsi="Courier New" w:cs="Courier New"/>
+                <w:sz w:val="20"/>
+                <w:szCs w:val="20"/>
+                <w:lang w:val="tr-TR"/>
+              </w:rPr>
+            </w:pPr>
+          </w:p>
+        </w:tc>
+        <w:tc>
+          <w:tcPr>
+            <w:tcW w:w="6326" w:type="dxa"/>
+            <w:gridSpan w:val="2"/>
+          </w:tcPr>
+          <w:p>
+            <w:pPr>
+              <w:rPr>
+                <w:rFonts w:ascii="Arial" w:hAnsi="Arial" w:cs="Arial"/>
+                <w:sz w:val="20"/>
+                <w:szCs w:val="20"/>
+                <w:lang w:val="tr-TR"/>
+              </w:rPr>
+            </w:pPr>
+          </w:p>
+          <w:p>
+            <w:pPr>
+              <w:jc w:val="both"/>
+              <w:rPr>
+                <w:rFonts w:ascii="Arial" w:hAnsi="Arial" w:cs="Arial"/>
+                <w:sz w:val="20"/>
+                <w:szCs w:val="20"/>
+                <w:lang w:val="tr-TR"/>
+              </w:rPr>
+            </w:pPr>
+            <w:proofErr w:type="spellStart"/>
+            <w:r>
+              <w:rPr>
+                <w:rFonts w:ascii="Arial" w:hAnsi="Arial" w:cs="Arial"/>
+                <w:sz w:val="20"/>
+                <w:szCs w:val="20"/>
+                <w:lang w:val="tr-TR"/>
+              </w:rPr>
+              <w:t>It</w:t>
+            </w:r>
+            <w:proofErr w:type="spellEnd"/>
+            <w:r>
+              <w:rPr>
+                <w:rFonts w:ascii="Arial" w:hAnsi="Arial" w:cs="Arial"/>
+                <w:sz w:val="20"/>
+                <w:szCs w:val="20"/>
+                <w:lang w:val="tr-TR"/>
+              </w:rPr>
+              <w:t xml:space="preserve"> </w:t>
+            </w:r>
+            <w:proofErr w:type="spellStart"/>
+            <w:r>
+              <w:rPr>
+                <w:rFonts w:ascii="Arial" w:hAnsi="Arial" w:cs="Arial"/>
+                <w:sz w:val="20"/>
+                <w:szCs w:val="20"/>
+                <w:lang w:val="tr-TR"/>
+              </w:rPr>
+              <w:t>stores</w:t>
+            </w:r>
+            <w:proofErr w:type="spellEnd"/>
+            <w:r>
+              <w:rPr>
+                <w:rFonts w:ascii="Arial" w:hAnsi="Arial" w:cs="Arial"/>
+                <w:sz w:val="20"/>
+                <w:szCs w:val="20"/>
+                <w:lang w:val="tr-TR"/>
+              </w:rPr>
+              <w:t xml:space="preserve"> </w:t>
+            </w:r>
+            <w:proofErr w:type="spellStart"/>
+            <w:r>
+              <w:rPr>
+                <w:rFonts w:ascii="Arial" w:hAnsi="Arial" w:cs="Arial"/>
+                <w:sz w:val="20"/>
+                <w:szCs w:val="20"/>
+                <w:lang w:val="tr-TR"/>
+              </w:rPr>
+              <w:t>the</w:t>
+            </w:r>
+            <w:proofErr w:type="spellEnd"/>
+            <w:r>
+              <w:rPr>
+                <w:rFonts w:ascii="Arial" w:hAnsi="Arial" w:cs="Arial"/>
+                <w:sz w:val="20"/>
+                <w:szCs w:val="20"/>
+                <w:lang w:val="tr-TR"/>
+              </w:rPr>
+              <w:t xml:space="preserve"> </w:t>
+            </w:r>
+            <w:proofErr w:type="spellStart"/>
+            <w:r>
+              <w:rPr>
+                <w:rFonts w:ascii="Arial" w:hAnsi="Arial" w:cs="Arial"/>
+                <w:sz w:val="20"/>
+                <w:szCs w:val="20"/>
+                <w:lang w:val="tr-TR"/>
+              </w:rPr>
+              <w:t>user</w:t>
+            </w:r>
+            <w:proofErr w:type="spellEnd"/>
+            <w:r>
+              <w:rPr>
+                <w:rFonts w:ascii="Arial" w:hAnsi="Arial" w:cs="Arial"/>
+                <w:sz w:val="20"/>
+                <w:szCs w:val="20"/>
+                <w:lang w:val="tr-TR"/>
+              </w:rPr>
+              <w:t xml:space="preserve"> </w:t>
+            </w:r>
+            <w:proofErr w:type="spellStart"/>
+            <w:r>
+              <w:rPr>
+                <w:rFonts w:ascii="Arial" w:hAnsi="Arial" w:cs="Arial"/>
+                <w:sz w:val="20"/>
+                <w:szCs w:val="20"/>
+                <w:lang w:val="tr-TR"/>
+              </w:rPr>
+              <w:t>objects</w:t>
+            </w:r>
+            <w:proofErr w:type="spellEnd"/>
+            <w:r>
+              <w:rPr>
+                <w:rFonts w:ascii="Arial" w:hAnsi="Arial" w:cs="Arial"/>
+                <w:sz w:val="20"/>
+                <w:szCs w:val="20"/>
+                <w:lang w:val="tr-TR"/>
+              </w:rPr>
+              <w:t xml:space="preserve"> </w:t>
+            </w:r>
+            <w:proofErr w:type="spellStart"/>
+            <w:r>
+              <w:rPr>
+                <w:rFonts w:ascii="Arial" w:hAnsi="Arial" w:cs="Arial"/>
+                <w:sz w:val="20"/>
+                <w:szCs w:val="20"/>
+                <w:lang w:val="tr-TR"/>
+              </w:rPr>
+              <w:t>into</w:t>
+            </w:r>
+            <w:proofErr w:type="spellEnd"/>
+            <w:r>
+              <w:rPr>
+                <w:rFonts w:ascii="Arial" w:hAnsi="Arial" w:cs="Arial"/>
+                <w:sz w:val="20"/>
+                <w:szCs w:val="20"/>
+                <w:lang w:val="tr-TR"/>
+              </w:rPr>
+              <w:t xml:space="preserve"> </w:t>
+            </w:r>
+            <w:proofErr w:type="spellStart"/>
+            <w:r>
+              <w:rPr>
+                <w:rFonts w:ascii="Arial" w:hAnsi="Arial" w:cs="Arial"/>
+                <w:sz w:val="20"/>
+                <w:szCs w:val="20"/>
+                <w:lang w:val="tr-TR"/>
+              </w:rPr>
+              <w:t>the</w:t>
+            </w:r>
+            <w:proofErr w:type="spellEnd"/>
+            <w:r>
+              <w:rPr>
+                <w:rFonts w:ascii="Arial" w:hAnsi="Arial" w:cs="Arial"/>
+                <w:sz w:val="20"/>
+                <w:szCs w:val="20"/>
+                <w:lang w:val="tr-TR"/>
+              </w:rPr>
+              <w:t xml:space="preserve"> </w:t>
+            </w:r>
+            <w:proofErr w:type="spellStart"/>
+            <w:r>
+              <w:rPr>
+                <w:rFonts w:ascii="Arial" w:hAnsi="Arial" w:cs="Arial"/>
+                <w:sz w:val="20"/>
+                <w:szCs w:val="20"/>
+                <w:lang w:val="tr-TR"/>
+              </w:rPr>
+              <w:t>database</w:t>
+            </w:r>
+            <w:proofErr w:type="spellEnd"/>
+            <w:r>
+              <w:rPr>
+                <w:rFonts w:ascii="Arial" w:hAnsi="Arial" w:cs="Arial"/>
+                <w:sz w:val="20"/>
+                <w:szCs w:val="20"/>
+                <w:lang w:val="tr-TR"/>
+              </w:rPr>
+              <w:t xml:space="preserve">( </w:t>
+            </w:r>
+            <w:proofErr w:type="spellStart"/>
+            <w:r>
+              <w:rPr>
+                <w:rFonts w:ascii="Arial" w:hAnsi="Arial" w:cs="Arial"/>
+                <w:sz w:val="20"/>
+                <w:szCs w:val="20"/>
+                <w:lang w:val="tr-TR"/>
+              </w:rPr>
+              <w:t>MongoDB</w:t>
+            </w:r>
+            <w:proofErr w:type="spellEnd"/>
+            <w:r>
+              <w:rPr>
+                <w:rFonts w:ascii="Arial" w:hAnsi="Arial" w:cs="Arial"/>
+                <w:sz w:val="20"/>
+                <w:szCs w:val="20"/>
+                <w:lang w:val="tr-TR"/>
+              </w:rPr>
+              <w:t xml:space="preserve"> ) </w:t>
+            </w:r>
+            <w:proofErr w:type="spellStart"/>
+            <w:r>
+              <w:rPr>
+                <w:rFonts w:ascii="Arial" w:hAnsi="Arial" w:cs="Arial"/>
+                <w:sz w:val="20"/>
+                <w:szCs w:val="20"/>
+                <w:lang w:val="tr-TR"/>
+              </w:rPr>
+              <w:t>given</w:t>
+            </w:r>
+            <w:proofErr w:type="spellEnd"/>
+            <w:r>
+              <w:rPr>
+                <w:rFonts w:ascii="Arial" w:hAnsi="Arial" w:cs="Arial"/>
+                <w:sz w:val="20"/>
+                <w:szCs w:val="20"/>
+                <w:lang w:val="tr-TR"/>
+              </w:rPr>
+              <w:t xml:space="preserve"> </w:t>
+            </w:r>
+            <w:proofErr w:type="spellStart"/>
+            <w:r>
+              <w:rPr>
+                <w:rFonts w:ascii="Arial" w:hAnsi="Arial" w:cs="Arial"/>
+                <w:sz w:val="20"/>
+                <w:szCs w:val="20"/>
+                <w:lang w:val="tr-TR"/>
+              </w:rPr>
+              <w:t>by</w:t>
+            </w:r>
+            <w:proofErr w:type="spellEnd"/>
+            <w:r>
+              <w:rPr>
+                <w:rFonts w:ascii="Arial" w:hAnsi="Arial" w:cs="Arial"/>
+                <w:sz w:val="20"/>
+                <w:szCs w:val="20"/>
+                <w:lang w:val="tr-TR"/>
+              </w:rPr>
+              <w:t xml:space="preserve"> </w:t>
+            </w:r>
+            <w:proofErr w:type="spellStart"/>
+            <w:r>
+              <w:rPr>
+                <w:rFonts w:ascii="Arial" w:hAnsi="Arial" w:cs="Arial"/>
+                <w:sz w:val="20"/>
+                <w:szCs w:val="20"/>
+                <w:lang w:val="tr-TR"/>
+              </w:rPr>
+              <w:t>the</w:t>
+            </w:r>
+            <w:proofErr w:type="spellEnd"/>
+            <w:r>
+              <w:rPr>
+                <w:rFonts w:ascii="Arial" w:hAnsi="Arial" w:cs="Arial"/>
+                <w:sz w:val="20"/>
+                <w:szCs w:val="20"/>
+                <w:lang w:val="tr-TR"/>
+              </w:rPr>
+              <w:t xml:space="preserve"> User </w:t>
+            </w:r>
+            <w:proofErr w:type="spellStart"/>
+            <w:r>
+              <w:rPr>
+                <w:rFonts w:ascii="Arial" w:hAnsi="Arial" w:cs="Arial"/>
+                <w:sz w:val="20"/>
+                <w:szCs w:val="20"/>
+                <w:lang w:val="tr-TR"/>
+              </w:rPr>
+              <w:t>list</w:t>
+            </w:r>
+            <w:proofErr w:type="spellEnd"/>
+            <w:r>
+              <w:rPr>
+                <w:rFonts w:ascii="Arial" w:hAnsi="Arial" w:cs="Arial"/>
+                <w:sz w:val="20"/>
+                <w:szCs w:val="20"/>
+                <w:lang w:val="tr-TR"/>
+              </w:rPr>
+              <w:t xml:space="preserve"> </w:t>
+            </w:r>
+            <w:proofErr w:type="spellStart"/>
+            <w:r>
+              <w:rPr>
+                <w:rFonts w:ascii="Arial" w:hAnsi="Arial" w:cs="Arial"/>
+                <w:sz w:val="20"/>
+                <w:szCs w:val="20"/>
+                <w:lang w:val="tr-TR"/>
+              </w:rPr>
+              <w:t>parameter</w:t>
+            </w:r>
+            <w:proofErr w:type="spellEnd"/>
+            <w:r>
+              <w:rPr>
+                <w:rFonts w:ascii="Arial" w:hAnsi="Arial" w:cs="Arial"/>
+                <w:sz w:val="20"/>
+                <w:szCs w:val="20"/>
+                <w:lang w:val="tr-TR"/>
+              </w:rPr>
+              <w:t>.</w:t>
+            </w:r>
+          </w:p>
+          <w:p>
+            <w:pPr>
+              <w:rPr>
+                <w:rFonts w:ascii="Arial" w:hAnsi="Arial" w:cs="Arial"/>
+                <w:sz w:val="20"/>
+                <w:szCs w:val="20"/>
+                <w:lang w:val="tr-TR"/>
+              </w:rPr>
+            </w:pPr>
+            <w:r>
+              <w:rPr>
+                <w:rFonts w:ascii="Arial" w:hAnsi="Arial" w:cs="Arial"/>
+                <w:sz w:val="20"/>
+                <w:szCs w:val="20"/>
+                <w:lang w:val="tr-TR"/>
+              </w:rPr>
+              <w:t xml:space="preserve">     </w:t>
+            </w:r>
+          </w:p>
+        </w:tc>
+      </w:tr>
+    </w:tbl>
+    <w:p>
+      <w:pPr>
+        <w:rPr>
+          <w:rFonts w:ascii="Arial" w:hAnsi="Arial" w:cs="Arial"/>
+          <w:b/>
+          <w:sz w:val="24"/>
+          <w:szCs w:val="24"/>
+          <w:lang w:val="tr-TR"/>
+        </w:rPr>
+      </w:pPr>
+    </w:p>
+    <w:p>
+      <w:pPr>
+        <w:rPr>
+          <w:rFonts w:ascii="Arial" w:hAnsi="Arial" w:cs="Arial"/>
+          <w:b/>
+          <w:sz w:val="24"/>
+          <w:szCs w:val="24"/>
+          <w:lang w:val="tr-TR"/>
+        </w:rPr>
+      </w:pPr>
+    </w:p>
+    <w:p>
+      <w:pPr>
+        <w:rPr>
+          <w:b/>
+          <w:sz w:val="24"/>
+          <w:szCs w:val="24"/>
+          <w:lang w:val="tr-TR"/>
+        </w:rPr>
+      </w:pPr>
+    </w:p>
     <w:sectPr>
       <w:pgSz w:w="12240" w:h="15840"/>
-      <w:pgMar w:top="1417" w:right="1417" w:bottom="1417" w:left="1417" w:header="720" w:footer="720" w:gutter="0"/>
+      <w:pgMar w:top="1152" w:right="1008" w:bottom="1152" w:left="1008" w:header="720" w:footer="720" w:gutter="0"/>
       <w:cols w:space="720"/>
       <w:docGrid w:linePitch="360"/>
     </w:sectPr>
@@ -1146,4 +3601,16 @@
     </a:ext>
   </a:extLst>
 </a:theme>
+</file>
+
+<file path=customXml/item1.xml><?xml version="1.0" encoding="utf-8"?>
+<b:Sources xmlns:b="http://schemas.openxmlformats.org/officeDocument/2006/bibliography" xmlns="http://schemas.openxmlformats.org/officeDocument/2006/bibliography" SelectedStyle="\APASixthEditionOfficeOnline.xsl" StyleName="APA" Version="6"/>
+</file>
+
+<file path=customXml/itemProps1.xml><?xml version="1.0" encoding="utf-8"?>
+<ds:datastoreItem xmlns:ds="http://schemas.openxmlformats.org/officeDocument/2006/customXml" ds:itemID="{DC74A956-2075-442B-AD7D-FDF28B4ACE2F}">
+  <ds:schemaRefs>
+    <ds:schemaRef ds:uri="http://schemas.openxmlformats.org/officeDocument/2006/bibliography"/>
+  </ds:schemaRefs>
+</ds:datastoreItem>
 </file>
</xml_diff>